<commit_message>
Updated User reference document
</commit_message>
<xml_diff>
--- a/Application installation and API's.docx
+++ b/Application installation and API's.docx
@@ -6,7 +6,9 @@
       <w:pPr>
         <w:pStyle w:val="ListParagraph"/>
         <w:rPr>
-          <w:rFonts w:ascii="inherit" w:hAnsi="inherit"/>
+          <w:rFonts w:ascii="Arial" w:hAnsi="Arial" w:cs="Arial"/>
+          <w:sz w:val="24"/>
+          <w:szCs w:val="24"/>
           <w:highlight w:val="lightGray"/>
         </w:rPr>
       </w:pPr>
@@ -16,44 +18,89 @@
         <w:pStyle w:val="Heading1"/>
       </w:pPr>
       <w:r>
-        <w:t xml:space="preserve">Application </w:t>
-      </w:r>
-      <w:r>
-        <w:t>Architecture</w:t>
-      </w:r>
-    </w:p>
+        <w:t>Application Architecture</w:t>
+      </w:r>
+    </w:p>
+    <w:p/>
     <w:p>
       <w:pPr>
         <w:pStyle w:val="Heading2"/>
         <w:rPr>
+          <w:rFonts w:ascii="Arial" w:hAnsi="Arial" w:cs="Arial"/>
+          <w:sz w:val="24"/>
+          <w:szCs w:val="24"/>
           <w:u w:val="single"/>
         </w:rPr>
       </w:pPr>
       <w:r>
         <w:rPr>
+          <w:rFonts w:ascii="Arial" w:hAnsi="Arial" w:cs="Arial"/>
+          <w:sz w:val="24"/>
+          <w:szCs w:val="24"/>
           <w:u w:val="single"/>
         </w:rPr>
         <w:t>Simple Search Engine Application using Django Rest Framework</w:t>
       </w:r>
     </w:p>
-    <w:p/>
-    <w:p>
-      <w:r>
-        <w:t xml:space="preserve">The below scenario can server up to 400000 hits per hour  </w:t>
-      </w:r>
-    </w:p>
-    <w:p>
-      <w:pPr>
-        <w:pStyle w:val="ListParagraph"/>
-      </w:pPr>
-    </w:p>
-    <w:p>
-      <w:pPr>
-        <w:pStyle w:val="ListParagraph"/>
-      </w:pPr>
-      <w:r>
-        <w:rPr>
+    <w:p>
+      <w:pPr>
+        <w:rPr>
+          <w:rFonts w:ascii="Arial" w:hAnsi="Arial" w:cs="Arial"/>
+          <w:sz w:val="24"/>
+          <w:szCs w:val="24"/>
+        </w:rPr>
+      </w:pPr>
+    </w:p>
+    <w:p>
+      <w:pPr>
+        <w:rPr>
+          <w:rFonts w:ascii="Arial" w:hAnsi="Arial" w:cs="Arial"/>
+          <w:sz w:val="24"/>
+          <w:szCs w:val="24"/>
+        </w:rPr>
+      </w:pPr>
+      <w:r>
+        <w:rPr>
+          <w:rFonts w:ascii="Arial" w:hAnsi="Arial" w:cs="Arial"/>
+          <w:sz w:val="24"/>
+          <w:szCs w:val="24"/>
+        </w:rPr>
+        <w:t>The below scenario can ser</w:t>
+      </w:r>
+      <w:r>
+        <w:rPr>
+          <w:rFonts w:ascii="Arial" w:hAnsi="Arial" w:cs="Arial"/>
+          <w:sz w:val="24"/>
+          <w:szCs w:val="24"/>
+        </w:rPr>
+        <w:t xml:space="preserve">ver up to 400000 hits per hour with Red hat server OS, 32 GB RAM and it can be optimized based on the number of core processor we are using. </w:t>
+      </w:r>
+    </w:p>
+    <w:p>
+      <w:pPr>
+        <w:pStyle w:val="ListParagraph"/>
+        <w:rPr>
+          <w:rFonts w:ascii="Arial" w:hAnsi="Arial" w:cs="Arial"/>
+          <w:sz w:val="24"/>
+          <w:szCs w:val="24"/>
+        </w:rPr>
+      </w:pPr>
+    </w:p>
+    <w:p>
+      <w:pPr>
+        <w:pStyle w:val="ListParagraph"/>
+        <w:rPr>
+          <w:rFonts w:ascii="Arial" w:hAnsi="Arial" w:cs="Arial"/>
+          <w:sz w:val="24"/>
+          <w:szCs w:val="24"/>
+        </w:rPr>
+      </w:pPr>
+      <w:r>
+        <w:rPr>
+          <w:rFonts w:ascii="Arial" w:hAnsi="Arial" w:cs="Arial"/>
           <w:noProof/>
+          <w:sz w:val="24"/>
+          <w:szCs w:val="24"/>
         </w:rPr>
         <w:drawing>
           <wp:inline distT="0" distB="0" distL="0" distR="0" wp14:anchorId="0E8B822A" wp14:editId="190D2F25">
@@ -95,123 +142,86 @@
     <w:p>
       <w:pPr>
         <w:pStyle w:val="ListParagraph"/>
-      </w:pPr>
-    </w:p>
-    <w:p>
-      <w:pPr>
-        <w:pStyle w:val="ListParagraph"/>
-      </w:pPr>
-    </w:p>
-    <w:p>
-      <w:pPr>
-        <w:pStyle w:val="ListParagraph"/>
-      </w:pPr>
-    </w:p>
-    <w:p>
-      <w:pPr>
-        <w:pStyle w:val="ListParagraph"/>
-      </w:pPr>
-    </w:p>
-    <w:p>
-      <w:pPr>
-        <w:pStyle w:val="ListParagraph"/>
-      </w:pPr>
-    </w:p>
-    <w:p>
-      <w:pPr>
-        <w:pStyle w:val="ListParagraph"/>
-      </w:pPr>
-    </w:p>
-    <w:p>
-      <w:pPr>
-        <w:pStyle w:val="ListParagraph"/>
-      </w:pPr>
-    </w:p>
-    <w:p>
-      <w:pPr>
-        <w:pStyle w:val="ListParagraph"/>
-      </w:pPr>
-    </w:p>
-    <w:p>
-      <w:pPr>
-        <w:pStyle w:val="ListParagraph"/>
-      </w:pPr>
-    </w:p>
-    <w:p>
-      <w:pPr>
-        <w:pStyle w:val="ListParagraph"/>
-      </w:pPr>
-    </w:p>
-    <w:p>
-      <w:pPr>
-        <w:pStyle w:val="ListParagraph"/>
-      </w:pPr>
-    </w:p>
-    <w:p>
-      <w:pPr>
-        <w:pStyle w:val="ListParagraph"/>
-      </w:pPr>
-    </w:p>
-    <w:p>
-      <w:pPr>
-        <w:pStyle w:val="ListParagraph"/>
-      </w:pPr>
-    </w:p>
-    <w:p>
-      <w:pPr>
-        <w:pStyle w:val="ListParagraph"/>
-      </w:pPr>
-    </w:p>
-    <w:p>
-      <w:pPr>
-        <w:pStyle w:val="ListParagraph"/>
-      </w:pPr>
-    </w:p>
-    <w:p>
-      <w:pPr>
-        <w:pStyle w:val="ListParagraph"/>
-      </w:pPr>
-    </w:p>
-    <w:p>
-      <w:pPr>
-        <w:pStyle w:val="ListParagraph"/>
-      </w:pPr>
-    </w:p>
-    <w:p>
-      <w:pPr>
-        <w:pStyle w:val="ListParagraph"/>
-      </w:pPr>
-    </w:p>
-    <w:p>
-      <w:pPr>
-        <w:pStyle w:val="ListParagraph"/>
-      </w:pPr>
-    </w:p>
-    <w:p>
-      <w:pPr>
-        <w:pStyle w:val="ListParagraph"/>
-      </w:pPr>
-      <w:r>
-        <w:t>Request with Caching Mechanism This can improve the performance by 50% minimum as most of the request are</w:t>
-      </w:r>
-      <w:r>
-        <w:t xml:space="preserve"> served from the cached server. We can set the caching time limit and we can overwrite the record in cache directly whenever save happens in the record. </w:t>
-      </w:r>
-      <w:bookmarkStart w:id="0" w:name="_GoBack"/>
-      <w:bookmarkEnd w:id="0"/>
-    </w:p>
-    <w:p>
-      <w:pPr>
-        <w:pStyle w:val="ListParagraph"/>
-      </w:pPr>
-    </w:p>
-    <w:p>
-      <w:pPr>
-        <w:pStyle w:val="ListParagraph"/>
-      </w:pPr>
-      <w:r>
-        <w:rPr>
+        <w:rPr>
+          <w:rFonts w:ascii="Arial" w:hAnsi="Arial" w:cs="Arial"/>
+          <w:sz w:val="24"/>
+          <w:szCs w:val="24"/>
+        </w:rPr>
+      </w:pPr>
+    </w:p>
+    <w:p>
+      <w:pPr>
+        <w:pStyle w:val="ListParagraph"/>
+        <w:rPr>
+          <w:rFonts w:ascii="Arial" w:hAnsi="Arial" w:cs="Arial"/>
+          <w:sz w:val="24"/>
+          <w:szCs w:val="24"/>
+        </w:rPr>
+      </w:pPr>
+    </w:p>
+    <w:p>
+      <w:pPr>
+        <w:pStyle w:val="ListParagraph"/>
+        <w:rPr>
+          <w:rFonts w:ascii="Arial" w:hAnsi="Arial" w:cs="Arial"/>
+          <w:sz w:val="24"/>
+          <w:szCs w:val="24"/>
+        </w:rPr>
+      </w:pPr>
+    </w:p>
+    <w:p>
+      <w:pPr>
+        <w:pStyle w:val="ListParagraph"/>
+        <w:rPr>
+          <w:rFonts w:ascii="Arial" w:hAnsi="Arial" w:cs="Arial"/>
+          <w:sz w:val="24"/>
+          <w:szCs w:val="24"/>
+        </w:rPr>
+      </w:pPr>
+    </w:p>
+    <w:p>
+      <w:pPr>
+        <w:pStyle w:val="ListParagraph"/>
+        <w:rPr>
+          <w:rFonts w:ascii="Arial" w:hAnsi="Arial" w:cs="Arial"/>
+          <w:sz w:val="24"/>
+          <w:szCs w:val="24"/>
+        </w:rPr>
+      </w:pPr>
+      <w:r>
+        <w:rPr>
+          <w:rFonts w:ascii="Arial" w:hAnsi="Arial" w:cs="Arial"/>
+          <w:sz w:val="24"/>
+          <w:szCs w:val="24"/>
+        </w:rPr>
+        <w:t xml:space="preserve">Request with Caching Mechanism This can improve the performance by 50% minimum as most of the request are served from the cached server. We can set the caching time limit and we can overwrite the record in cache directly whenever save happens in the record. </w:t>
+      </w:r>
+    </w:p>
+    <w:p>
+      <w:pPr>
+        <w:pStyle w:val="ListParagraph"/>
+        <w:rPr>
+          <w:rFonts w:ascii="Arial" w:hAnsi="Arial" w:cs="Arial"/>
+          <w:sz w:val="24"/>
+          <w:szCs w:val="24"/>
+        </w:rPr>
+      </w:pPr>
+    </w:p>
+    <w:p>
+      <w:pPr>
+        <w:pStyle w:val="ListParagraph"/>
+        <w:rPr>
+          <w:rFonts w:ascii="Arial" w:hAnsi="Arial" w:cs="Arial"/>
+          <w:sz w:val="24"/>
+          <w:szCs w:val="24"/>
+        </w:rPr>
+      </w:pPr>
+      <w:r>
+        <w:rPr>
+          <w:rFonts w:ascii="Arial" w:hAnsi="Arial" w:cs="Arial"/>
           <w:noProof/>
+          <w:sz w:val="24"/>
+          <w:szCs w:val="24"/>
         </w:rPr>
         <w:drawing>
           <wp:inline distT="0" distB="0" distL="0" distR="0" wp14:anchorId="29D66686" wp14:editId="2127F27B">
@@ -253,31 +263,56 @@
     <w:p>
       <w:pPr>
         <w:pStyle w:val="ListParagraph"/>
-      </w:pPr>
-    </w:p>
-    <w:p>
-      <w:pPr>
-        <w:pStyle w:val="ListParagraph"/>
-      </w:pPr>
-      <w:r>
-        <w:t xml:space="preserve">Third step of improvement is through horizontal partitioning the POST and COMMENTS table. </w:t>
-      </w:r>
-      <w:r>
-        <w:t xml:space="preserve">This way we can reduce the load in indexing. This is useful when the search happens with large dataset. </w:t>
-      </w:r>
-    </w:p>
-    <w:p>
-      <w:pPr>
-        <w:pStyle w:val="ListParagraph"/>
-      </w:pPr>
-    </w:p>
-    <w:p>
-      <w:pPr>
-        <w:pStyle w:val="ListParagraph"/>
-      </w:pPr>
-      <w:r>
-        <w:rPr>
+        <w:rPr>
+          <w:rFonts w:ascii="Arial" w:hAnsi="Arial" w:cs="Arial"/>
+          <w:sz w:val="24"/>
+          <w:szCs w:val="24"/>
+        </w:rPr>
+      </w:pPr>
+    </w:p>
+    <w:p>
+      <w:pPr>
+        <w:pStyle w:val="ListParagraph"/>
+        <w:rPr>
+          <w:rFonts w:ascii="Arial" w:hAnsi="Arial" w:cs="Arial"/>
+          <w:sz w:val="24"/>
+          <w:szCs w:val="24"/>
+        </w:rPr>
+      </w:pPr>
+      <w:r>
+        <w:rPr>
+          <w:rFonts w:ascii="Arial" w:hAnsi="Arial" w:cs="Arial"/>
+          <w:sz w:val="24"/>
+          <w:szCs w:val="24"/>
+        </w:rPr>
+        <w:t xml:space="preserve">Third step of improvement is through horizontal partitioning the POST and COMMENTS table. This way we can reduce the load in indexing. This is useful when the search happens with large dataset. </w:t>
+      </w:r>
+    </w:p>
+    <w:p>
+      <w:pPr>
+        <w:pStyle w:val="ListParagraph"/>
+        <w:rPr>
+          <w:rFonts w:ascii="Arial" w:hAnsi="Arial" w:cs="Arial"/>
+          <w:sz w:val="24"/>
+          <w:szCs w:val="24"/>
+        </w:rPr>
+      </w:pPr>
+    </w:p>
+    <w:p>
+      <w:pPr>
+        <w:pStyle w:val="ListParagraph"/>
+        <w:rPr>
+          <w:rFonts w:ascii="Arial" w:hAnsi="Arial" w:cs="Arial"/>
+          <w:sz w:val="24"/>
+          <w:szCs w:val="24"/>
+        </w:rPr>
+      </w:pPr>
+      <w:r>
+        <w:rPr>
+          <w:rFonts w:ascii="Arial" w:hAnsi="Arial" w:cs="Arial"/>
           <w:noProof/>
+          <w:sz w:val="24"/>
+          <w:szCs w:val="24"/>
         </w:rPr>
         <w:drawing>
           <wp:inline distT="0" distB="0" distL="0" distR="0" wp14:anchorId="148E1D52" wp14:editId="2B0794F4">
@@ -316,10 +351,23 @@
         </w:drawing>
       </w:r>
     </w:p>
-    <w:p/>
+    <w:p>
+      <w:pPr>
+        <w:rPr>
+          <w:rFonts w:ascii="Arial" w:hAnsi="Arial" w:cs="Arial"/>
+          <w:sz w:val="24"/>
+          <w:szCs w:val="24"/>
+        </w:rPr>
+      </w:pPr>
+    </w:p>
     <w:p>
       <w:pPr>
         <w:pStyle w:val="Heading1"/>
+        <w:rPr>
+          <w:rFonts w:ascii="Arial" w:hAnsi="Arial" w:cs="Arial"/>
+          <w:sz w:val="24"/>
+          <w:szCs w:val="24"/>
+        </w:rPr>
       </w:pPr>
     </w:p>
     <w:p>
@@ -330,7 +378,15 @@
         <w:t>Application Setup</w:t>
       </w:r>
     </w:p>
-    <w:p/>
+    <w:p>
+      <w:pPr>
+        <w:rPr>
+          <w:rFonts w:ascii="Arial" w:hAnsi="Arial" w:cs="Arial"/>
+          <w:sz w:val="24"/>
+          <w:szCs w:val="24"/>
+        </w:rPr>
+      </w:pPr>
+    </w:p>
     <w:p>
       <w:pPr>
         <w:pStyle w:val="ListParagraph"/>
@@ -338,15 +394,163 @@
           <w:ilvl w:val="0"/>
           <w:numId w:val="1"/>
         </w:numPr>
-      </w:pPr>
-      <w:r>
+        <w:rPr>
+          <w:rFonts w:ascii="Arial" w:hAnsi="Arial" w:cs="Arial"/>
+          <w:sz w:val="24"/>
+          <w:szCs w:val="24"/>
+        </w:rPr>
+      </w:pPr>
+      <w:r>
+        <w:rPr>
+          <w:rFonts w:ascii="Arial" w:hAnsi="Arial" w:cs="Arial"/>
+          <w:sz w:val="24"/>
+          <w:szCs w:val="24"/>
+        </w:rPr>
+        <w:t xml:space="preserve">To </w:t>
+      </w:r>
+      <w:r>
+        <w:rPr>
+          <w:rFonts w:ascii="Arial" w:hAnsi="Arial" w:cs="Arial"/>
+          <w:sz w:val="24"/>
+          <w:szCs w:val="24"/>
+        </w:rPr>
         <w:t>Activate virtual environment</w:t>
       </w:r>
     </w:p>
     <w:p>
-      <w:r>
-        <w:rPr>
+      <w:pPr>
+        <w:pStyle w:val="ListParagraph"/>
+        <w:numPr>
+          <w:ilvl w:val="0"/>
+          <w:numId w:val="1"/>
+        </w:numPr>
+        <w:rPr>
+          <w:rFonts w:ascii="Arial" w:hAnsi="Arial" w:cs="Arial"/>
+          <w:sz w:val="24"/>
+          <w:szCs w:val="24"/>
+        </w:rPr>
+      </w:pPr>
+      <w:r>
+        <w:rPr>
+          <w:rFonts w:ascii="Arial" w:hAnsi="Arial" w:cs="Arial"/>
+          <w:sz w:val="24"/>
+          <w:szCs w:val="24"/>
+        </w:rPr>
+        <w:t xml:space="preserve">Create the virtual environment using the command </w:t>
+      </w:r>
+      <w:r>
+        <w:rPr>
+          <w:rFonts w:ascii="Arial" w:hAnsi="Arial" w:cs="Arial"/>
+          <w:b/>
+          <w:sz w:val="24"/>
+          <w:szCs w:val="24"/>
+        </w:rPr>
+        <w:t xml:space="preserve">python –m </w:t>
+      </w:r>
+      <w:proofErr w:type="spellStart"/>
+      <w:r>
+        <w:rPr>
+          <w:rFonts w:ascii="Arial" w:hAnsi="Arial" w:cs="Arial"/>
+          <w:b/>
+          <w:sz w:val="24"/>
+          <w:szCs w:val="24"/>
+        </w:rPr>
+        <w:t>venv</w:t>
+      </w:r>
+      <w:proofErr w:type="spellEnd"/>
+      <w:r>
+        <w:rPr>
+          <w:rFonts w:ascii="Arial" w:hAnsi="Arial" w:cs="Arial"/>
+          <w:b/>
+          <w:sz w:val="24"/>
+          <w:szCs w:val="24"/>
+        </w:rPr>
+        <w:t xml:space="preserve"> </w:t>
+      </w:r>
+      <w:proofErr w:type="spellStart"/>
+      <w:r>
+        <w:rPr>
+          <w:rFonts w:ascii="Arial" w:hAnsi="Arial" w:cs="Arial"/>
+          <w:b/>
+          <w:sz w:val="24"/>
+          <w:szCs w:val="24"/>
+        </w:rPr>
+        <w:t>invensisvenv</w:t>
+      </w:r>
+      <w:proofErr w:type="spellEnd"/>
+    </w:p>
+    <w:p>
+      <w:pPr>
+        <w:pStyle w:val="ListParagraph"/>
+        <w:numPr>
+          <w:ilvl w:val="0"/>
+          <w:numId w:val="1"/>
+        </w:numPr>
+        <w:rPr>
+          <w:rFonts w:ascii="Arial" w:hAnsi="Arial" w:cs="Arial"/>
+          <w:sz w:val="24"/>
+          <w:szCs w:val="24"/>
+        </w:rPr>
+      </w:pPr>
+      <w:r>
+        <w:rPr>
+          <w:rFonts w:ascii="Arial" w:hAnsi="Arial" w:cs="Arial"/>
+          <w:sz w:val="24"/>
+          <w:szCs w:val="24"/>
+        </w:rPr>
+        <w:t xml:space="preserve">Then </w:t>
+      </w:r>
+      <w:proofErr w:type="gramStart"/>
+      <w:r>
+        <w:rPr>
+          <w:rFonts w:ascii="Arial" w:hAnsi="Arial" w:cs="Arial"/>
+          <w:sz w:val="24"/>
+          <w:szCs w:val="24"/>
+        </w:rPr>
+        <w:t>type .</w:t>
+      </w:r>
+      <w:proofErr w:type="gramEnd"/>
+      <w:r>
+        <w:rPr>
+          <w:rFonts w:ascii="Arial" w:hAnsi="Arial" w:cs="Arial"/>
+          <w:sz w:val="24"/>
+          <w:szCs w:val="24"/>
+        </w:rPr>
+        <w:t>/</w:t>
+      </w:r>
+      <w:proofErr w:type="spellStart"/>
+      <w:r>
+        <w:rPr>
+          <w:rFonts w:ascii="Arial" w:hAnsi="Arial" w:cs="Arial"/>
+          <w:sz w:val="24"/>
+          <w:szCs w:val="24"/>
+        </w:rPr>
+        <w:t>invensisvenv</w:t>
+      </w:r>
+      <w:proofErr w:type="spellEnd"/>
+      <w:r>
+        <w:rPr>
+          <w:rFonts w:ascii="Arial" w:hAnsi="Arial" w:cs="Arial"/>
+          <w:sz w:val="24"/>
+          <w:szCs w:val="24"/>
+        </w:rPr>
+        <w:t>/Scripts/activate</w:t>
+      </w:r>
+    </w:p>
+    <w:p>
+      <w:pPr>
+        <w:rPr>
+          <w:rFonts w:ascii="Arial" w:hAnsi="Arial" w:cs="Arial"/>
+          <w:sz w:val="24"/>
+          <w:szCs w:val="24"/>
+        </w:rPr>
+      </w:pPr>
+      <w:r>
+        <w:rPr>
+          <w:rFonts w:ascii="Arial" w:hAnsi="Arial" w:cs="Arial"/>
           <w:noProof/>
+          <w:sz w:val="24"/>
+          <w:szCs w:val="24"/>
         </w:rPr>
         <w:drawing>
           <wp:inline distT="0" distB="0" distL="0" distR="0" wp14:anchorId="38769F89" wp14:editId="5CB53A63">
@@ -388,6 +592,11 @@
     <w:p>
       <w:pPr>
         <w:pStyle w:val="ListParagraph"/>
+        <w:rPr>
+          <w:rFonts w:ascii="Arial" w:hAnsi="Arial" w:cs="Arial"/>
+          <w:sz w:val="24"/>
+          <w:szCs w:val="24"/>
+        </w:rPr>
       </w:pPr>
     </w:p>
     <w:p>
@@ -397,8 +606,18 @@
           <w:ilvl w:val="0"/>
           <w:numId w:val="1"/>
         </w:numPr>
-      </w:pPr>
-      <w:r>
+        <w:rPr>
+          <w:rFonts w:ascii="Arial" w:hAnsi="Arial" w:cs="Arial"/>
+          <w:sz w:val="24"/>
+          <w:szCs w:val="24"/>
+        </w:rPr>
+      </w:pPr>
+      <w:r>
+        <w:rPr>
+          <w:rFonts w:ascii="Arial" w:hAnsi="Arial" w:cs="Arial"/>
+          <w:sz w:val="24"/>
+          <w:szCs w:val="24"/>
+        </w:rPr>
         <w:t xml:space="preserve">Installed the required packages using the command </w:t>
       </w:r>
     </w:p>
@@ -410,13 +629,17 @@
           <w:numId w:val="1"/>
         </w:numPr>
         <w:rPr>
-          <w:rFonts w:ascii="inherit" w:hAnsi="inherit"/>
+          <w:rFonts w:ascii="Arial" w:hAnsi="Arial" w:cs="Arial"/>
+          <w:sz w:val="24"/>
+          <w:szCs w:val="24"/>
           <w:highlight w:val="lightGray"/>
         </w:rPr>
       </w:pPr>
       <w:r>
         <w:rPr>
-          <w:rFonts w:ascii="inherit" w:hAnsi="inherit"/>
+          <w:rFonts w:ascii="Arial" w:hAnsi="Arial" w:cs="Arial"/>
+          <w:sz w:val="24"/>
+          <w:szCs w:val="24"/>
           <w:highlight w:val="lightGray"/>
         </w:rPr>
         <w:t>Pip install –r requirements.txt</w:t>
@@ -426,13 +649,18 @@
       <w:pPr>
         <w:ind w:left="360"/>
         <w:rPr>
-          <w:rFonts w:ascii="inherit" w:hAnsi="inherit"/>
+          <w:rFonts w:ascii="Arial" w:hAnsi="Arial" w:cs="Arial"/>
+          <w:sz w:val="24"/>
+          <w:szCs w:val="24"/>
           <w:highlight w:val="lightGray"/>
         </w:rPr>
       </w:pPr>
       <w:r>
         <w:rPr>
+          <w:rFonts w:ascii="Arial" w:hAnsi="Arial" w:cs="Arial"/>
           <w:noProof/>
+          <w:sz w:val="24"/>
+          <w:szCs w:val="24"/>
         </w:rPr>
         <w:drawing>
           <wp:inline distT="0" distB="0" distL="0" distR="0" wp14:anchorId="5845825E" wp14:editId="7DA73A05">
@@ -471,7 +699,15 @@
         </w:drawing>
       </w:r>
     </w:p>
-    <w:p/>
+    <w:p>
+      <w:pPr>
+        <w:rPr>
+          <w:rFonts w:ascii="Arial" w:hAnsi="Arial" w:cs="Arial"/>
+          <w:sz w:val="24"/>
+          <w:szCs w:val="24"/>
+        </w:rPr>
+      </w:pPr>
+    </w:p>
     <w:p>
       <w:pPr>
         <w:pStyle w:val="ListParagraph"/>
@@ -480,25 +716,46 @@
           <w:numId w:val="1"/>
         </w:numPr>
         <w:rPr>
-          <w:rFonts w:ascii="inherit" w:hAnsi="inherit"/>
+          <w:rFonts w:ascii="Arial" w:hAnsi="Arial" w:cs="Arial"/>
+          <w:sz w:val="24"/>
+          <w:szCs w:val="24"/>
           <w:highlight w:val="lightGray"/>
         </w:rPr>
       </w:pPr>
       <w:r>
-        <w:t>Do the database setup for development server using the below command</w:t>
-      </w:r>
-    </w:p>
-    <w:p>
-      <w:pPr>
-        <w:pStyle w:val="ListParagraph"/>
-        <w:rPr>
-          <w:rFonts w:ascii="inherit" w:hAnsi="inherit"/>
+        <w:rPr>
+          <w:rFonts w:ascii="Arial" w:hAnsi="Arial" w:cs="Arial"/>
+          <w:sz w:val="24"/>
+          <w:szCs w:val="24"/>
+        </w:rPr>
+        <w:t xml:space="preserve">Do the database setup for development server using the below </w:t>
+      </w:r>
+      <w:proofErr w:type="gramStart"/>
+      <w:r>
+        <w:rPr>
+          <w:rFonts w:ascii="Arial" w:hAnsi="Arial" w:cs="Arial"/>
+          <w:sz w:val="24"/>
+          <w:szCs w:val="24"/>
+        </w:rPr>
+        <w:t>command</w:t>
+      </w:r>
+      <w:proofErr w:type="gramEnd"/>
+    </w:p>
+    <w:p>
+      <w:pPr>
+        <w:pStyle w:val="ListParagraph"/>
+        <w:rPr>
+          <w:rFonts w:ascii="Arial" w:hAnsi="Arial" w:cs="Arial"/>
+          <w:sz w:val="24"/>
+          <w:szCs w:val="24"/>
           <w:highlight w:val="lightGray"/>
         </w:rPr>
       </w:pPr>
       <w:r>
         <w:rPr>
-          <w:rFonts w:ascii="inherit" w:hAnsi="inherit"/>
+          <w:rFonts w:ascii="Arial" w:hAnsi="Arial" w:cs="Arial"/>
+          <w:sz w:val="24"/>
+          <w:szCs w:val="24"/>
           <w:highlight w:val="lightGray"/>
         </w:rPr>
         <w:t>python manage.py migrate</w:t>
@@ -508,38 +765,76 @@
       <w:pPr>
         <w:pStyle w:val="ListParagraph"/>
         <w:rPr>
-          <w:rFonts w:ascii="inherit" w:hAnsi="inherit"/>
+          <w:rFonts w:ascii="Arial" w:hAnsi="Arial" w:cs="Arial"/>
+          <w:sz w:val="24"/>
+          <w:szCs w:val="24"/>
           <w:highlight w:val="lightGray"/>
         </w:rPr>
       </w:pPr>
       <w:r>
         <w:rPr>
-          <w:rFonts w:ascii="inherit" w:hAnsi="inherit"/>
+          <w:rFonts w:ascii="Arial" w:hAnsi="Arial" w:cs="Arial"/>
+          <w:sz w:val="24"/>
+          <w:szCs w:val="24"/>
           <w:highlight w:val="lightGray"/>
         </w:rPr>
-        <w:t>python manage.py createsuperuser</w:t>
-      </w:r>
-    </w:p>
-    <w:p>
-      <w:pPr>
-        <w:pStyle w:val="ListParagraph"/>
-      </w:pPr>
-      <w:r>
+        <w:t xml:space="preserve">python manage.py </w:t>
+      </w:r>
+      <w:proofErr w:type="spellStart"/>
+      <w:r>
+        <w:rPr>
+          <w:rFonts w:ascii="Arial" w:hAnsi="Arial" w:cs="Arial"/>
+          <w:sz w:val="24"/>
+          <w:szCs w:val="24"/>
+          <w:highlight w:val="lightGray"/>
+        </w:rPr>
+        <w:t>createsuperuser</w:t>
+      </w:r>
+      <w:proofErr w:type="spellEnd"/>
+    </w:p>
+    <w:p>
+      <w:pPr>
+        <w:pStyle w:val="ListParagraph"/>
+        <w:rPr>
+          <w:rFonts w:ascii="Arial" w:hAnsi="Arial" w:cs="Arial"/>
+          <w:sz w:val="24"/>
+          <w:szCs w:val="24"/>
+        </w:rPr>
+      </w:pPr>
+      <w:r>
+        <w:rPr>
+          <w:rFonts w:ascii="Arial" w:hAnsi="Arial" w:cs="Arial"/>
+          <w:sz w:val="24"/>
+          <w:szCs w:val="24"/>
+        </w:rPr>
         <w:t>Now type the username and password when prompted</w:t>
       </w:r>
     </w:p>
     <w:p>
       <w:pPr>
         <w:pStyle w:val="ListParagraph"/>
-      </w:pPr>
-    </w:p>
-    <w:p>
-      <w:pPr>
-        <w:pStyle w:val="ListParagraph"/>
-      </w:pPr>
-      <w:r>
-        <w:rPr>
+        <w:rPr>
+          <w:rFonts w:ascii="Arial" w:hAnsi="Arial" w:cs="Arial"/>
+          <w:sz w:val="24"/>
+          <w:szCs w:val="24"/>
+        </w:rPr>
+      </w:pPr>
+    </w:p>
+    <w:p>
+      <w:pPr>
+        <w:pStyle w:val="ListParagraph"/>
+        <w:rPr>
+          <w:rFonts w:ascii="Arial" w:hAnsi="Arial" w:cs="Arial"/>
+          <w:sz w:val="24"/>
+          <w:szCs w:val="24"/>
+        </w:rPr>
+      </w:pPr>
+      <w:r>
+        <w:rPr>
+          <w:rFonts w:ascii="Arial" w:hAnsi="Arial" w:cs="Arial"/>
           <w:noProof/>
+          <w:sz w:val="24"/>
+          <w:szCs w:val="24"/>
         </w:rPr>
         <w:drawing>
           <wp:inline distT="0" distB="0" distL="0" distR="0" wp14:anchorId="1369C4E9" wp14:editId="5BB3D21E">
@@ -582,7 +877,9 @@
       <w:pPr>
         <w:pStyle w:val="ListParagraph"/>
         <w:rPr>
-          <w:rFonts w:ascii="inherit" w:hAnsi="inherit"/>
+          <w:rFonts w:ascii="Arial" w:hAnsi="Arial" w:cs="Arial"/>
+          <w:sz w:val="24"/>
+          <w:szCs w:val="24"/>
           <w:highlight w:val="lightGray"/>
         </w:rPr>
       </w:pPr>
@@ -595,26 +892,56 @@
           <w:numId w:val="1"/>
         </w:numPr>
         <w:rPr>
-          <w:rFonts w:ascii="inherit" w:hAnsi="inherit"/>
+          <w:rFonts w:ascii="Arial" w:hAnsi="Arial" w:cs="Arial"/>
+          <w:sz w:val="24"/>
+          <w:szCs w:val="24"/>
           <w:highlight w:val="lightGray"/>
         </w:rPr>
       </w:pPr>
       <w:r>
+        <w:rPr>
+          <w:rFonts w:ascii="Arial" w:hAnsi="Arial" w:cs="Arial"/>
+          <w:sz w:val="24"/>
+          <w:szCs w:val="24"/>
+        </w:rPr>
         <w:t>Start the development server using the below command</w:t>
       </w:r>
     </w:p>
     <w:p>
       <w:pPr>
         <w:pStyle w:val="ListParagraph"/>
-      </w:pPr>
-      <w:r>
-        <w:rPr>
-          <w:rFonts w:ascii="inherit" w:hAnsi="inherit"/>
+        <w:rPr>
+          <w:rFonts w:ascii="Arial" w:hAnsi="Arial" w:cs="Arial"/>
+          <w:sz w:val="24"/>
+          <w:szCs w:val="24"/>
+        </w:rPr>
+      </w:pPr>
+      <w:r>
+        <w:rPr>
+          <w:rFonts w:ascii="Arial" w:hAnsi="Arial" w:cs="Arial"/>
+          <w:sz w:val="24"/>
+          <w:szCs w:val="24"/>
           <w:highlight w:val="lightGray"/>
         </w:rPr>
-        <w:t>python manage.py runserver</w:t>
-      </w:r>
-      <w:r>
+        <w:t xml:space="preserve">python manage.py </w:t>
+      </w:r>
+      <w:proofErr w:type="spellStart"/>
+      <w:r>
+        <w:rPr>
+          <w:rFonts w:ascii="Arial" w:hAnsi="Arial" w:cs="Arial"/>
+          <w:sz w:val="24"/>
+          <w:szCs w:val="24"/>
+          <w:highlight w:val="lightGray"/>
+        </w:rPr>
+        <w:t>runserver</w:t>
+      </w:r>
+      <w:proofErr w:type="spellEnd"/>
+      <w:r>
+        <w:rPr>
+          <w:rFonts w:ascii="Arial" w:hAnsi="Arial" w:cs="Arial"/>
+          <w:sz w:val="24"/>
+          <w:szCs w:val="24"/>
+        </w:rPr>
         <w:t xml:space="preserve"> </w:t>
       </w:r>
     </w:p>
@@ -625,16 +952,46 @@
           <w:ilvl w:val="0"/>
           <w:numId w:val="1"/>
         </w:numPr>
-      </w:pPr>
-      <w:r>
-        <w:t xml:space="preserve">Check whether the development server is running using the url </w:t>
-      </w:r>
-    </w:p>
-    <w:p>
-      <w:pPr>
-        <w:pStyle w:val="ListParagraph"/>
-        <w:rPr>
-          <w:rFonts w:ascii="inherit" w:hAnsi="inherit"/>
+        <w:rPr>
+          <w:rFonts w:ascii="Arial" w:hAnsi="Arial" w:cs="Arial"/>
+          <w:sz w:val="24"/>
+          <w:szCs w:val="24"/>
+        </w:rPr>
+      </w:pPr>
+      <w:r>
+        <w:rPr>
+          <w:rFonts w:ascii="Arial" w:hAnsi="Arial" w:cs="Arial"/>
+          <w:sz w:val="24"/>
+          <w:szCs w:val="24"/>
+        </w:rPr>
+        <w:t xml:space="preserve">Check whether the development server is running using the </w:t>
+      </w:r>
+      <w:proofErr w:type="spellStart"/>
+      <w:r>
+        <w:rPr>
+          <w:rFonts w:ascii="Arial" w:hAnsi="Arial" w:cs="Arial"/>
+          <w:sz w:val="24"/>
+          <w:szCs w:val="24"/>
+        </w:rPr>
+        <w:t>url</w:t>
+      </w:r>
+      <w:proofErr w:type="spellEnd"/>
+      <w:r>
+        <w:rPr>
+          <w:rFonts w:ascii="Arial" w:hAnsi="Arial" w:cs="Arial"/>
+          <w:sz w:val="24"/>
+          <w:szCs w:val="24"/>
+        </w:rPr>
+        <w:t xml:space="preserve"> </w:t>
+      </w:r>
+    </w:p>
+    <w:p>
+      <w:pPr>
+        <w:pStyle w:val="ListParagraph"/>
+        <w:rPr>
+          <w:rFonts w:ascii="Arial" w:hAnsi="Arial" w:cs="Arial"/>
+          <w:sz w:val="24"/>
+          <w:szCs w:val="24"/>
           <w:highlight w:val="lightGray"/>
         </w:rPr>
       </w:pPr>
@@ -642,7 +999,9 @@
         <w:r>
           <w:rPr>
             <w:rStyle w:val="Hyperlink"/>
-            <w:rFonts w:ascii="inherit" w:hAnsi="inherit"/>
+            <w:rFonts w:ascii="Arial" w:hAnsi="Arial" w:cs="Arial"/>
+            <w:sz w:val="24"/>
+            <w:szCs w:val="24"/>
             <w:highlight w:val="lightGray"/>
           </w:rPr>
           <w:t>http://127.0.0.1:8000/</w:t>
@@ -656,12 +1015,19 @@
           <w:ilvl w:val="0"/>
           <w:numId w:val="1"/>
         </w:numPr>
-      </w:pPr>
-      <w:r>
-        <w:t>Log in to the portal as</w:t>
-      </w:r>
-      <w:r>
-        <w:t xml:space="preserve"> admin </w:t>
+        <w:rPr>
+          <w:rFonts w:ascii="Arial" w:hAnsi="Arial" w:cs="Arial"/>
+          <w:sz w:val="24"/>
+          <w:szCs w:val="24"/>
+        </w:rPr>
+      </w:pPr>
+      <w:r>
+        <w:rPr>
+          <w:rFonts w:ascii="Arial" w:hAnsi="Arial" w:cs="Arial"/>
+          <w:sz w:val="24"/>
+          <w:szCs w:val="24"/>
+        </w:rPr>
+        <w:t xml:space="preserve">Log in to the portal as admin </w:t>
       </w:r>
     </w:p>
     <w:p>
@@ -669,7 +1035,9 @@
         <w:pStyle w:val="ListParagraph"/>
         <w:rPr>
           <w:rStyle w:val="Hyperlink"/>
-          <w:rFonts w:ascii="inherit" w:hAnsi="inherit"/>
+          <w:rFonts w:ascii="Arial" w:hAnsi="Arial" w:cs="Arial"/>
+          <w:sz w:val="24"/>
+          <w:szCs w:val="24"/>
           <w:highlight w:val="lightGray"/>
         </w:rPr>
       </w:pPr>
@@ -677,7 +1045,9 @@
         <w:r>
           <w:rPr>
             <w:rStyle w:val="Hyperlink"/>
-            <w:rFonts w:ascii="inherit" w:hAnsi="inherit"/>
+            <w:rFonts w:ascii="Arial" w:hAnsi="Arial" w:cs="Arial"/>
+            <w:sz w:val="24"/>
+            <w:szCs w:val="24"/>
             <w:highlight w:val="lightGray"/>
           </w:rPr>
           <w:t>http://127.0.0.1:8000/admin</w:t>
@@ -687,20 +1057,47 @@
     <w:p>
       <w:pPr>
         <w:pStyle w:val="ListParagraph"/>
-      </w:pPr>
-      <w:r>
-        <w:t>username</w:t>
-      </w:r>
-      <w:r>
-        <w:t>: as provided above</w:t>
-      </w:r>
-    </w:p>
-    <w:p>
-      <w:pPr>
-        <w:pStyle w:val="ListParagraph"/>
-      </w:pPr>
-      <w:r>
-        <w:t>password : as provided above</w:t>
+        <w:rPr>
+          <w:rFonts w:ascii="Arial" w:hAnsi="Arial" w:cs="Arial"/>
+          <w:sz w:val="24"/>
+          <w:szCs w:val="24"/>
+        </w:rPr>
+      </w:pPr>
+      <w:r>
+        <w:rPr>
+          <w:rFonts w:ascii="Arial" w:hAnsi="Arial" w:cs="Arial"/>
+          <w:sz w:val="24"/>
+          <w:szCs w:val="24"/>
+        </w:rPr>
+        <w:t>username: as provided above</w:t>
+      </w:r>
+    </w:p>
+    <w:p>
+      <w:pPr>
+        <w:pStyle w:val="ListParagraph"/>
+        <w:rPr>
+          <w:rFonts w:ascii="Arial" w:hAnsi="Arial" w:cs="Arial"/>
+          <w:sz w:val="24"/>
+          <w:szCs w:val="24"/>
+        </w:rPr>
+      </w:pPr>
+      <w:proofErr w:type="gramStart"/>
+      <w:r>
+        <w:rPr>
+          <w:rFonts w:ascii="Arial" w:hAnsi="Arial" w:cs="Arial"/>
+          <w:sz w:val="24"/>
+          <w:szCs w:val="24"/>
+        </w:rPr>
+        <w:t>password :</w:t>
+      </w:r>
+      <w:proofErr w:type="gramEnd"/>
+      <w:r>
+        <w:rPr>
+          <w:rFonts w:ascii="Arial" w:hAnsi="Arial" w:cs="Arial"/>
+          <w:sz w:val="24"/>
+          <w:szCs w:val="24"/>
+        </w:rPr>
+        <w:t xml:space="preserve"> as provided above</w:t>
       </w:r>
     </w:p>
     <w:p>
@@ -708,7 +1105,9 @@
         <w:pStyle w:val="ListParagraph"/>
         <w:rPr>
           <w:rStyle w:val="Hyperlink"/>
-          <w:rFonts w:ascii="inherit" w:hAnsi="inherit"/>
+          <w:rFonts w:ascii="Arial" w:hAnsi="Arial" w:cs="Arial"/>
+          <w:sz w:val="24"/>
+          <w:szCs w:val="24"/>
           <w:highlight w:val="lightGray"/>
         </w:rPr>
       </w:pPr>
@@ -716,19 +1115,95 @@
     <w:p>
       <w:pPr>
         <w:pStyle w:val="ListParagraph"/>
-      </w:pPr>
-    </w:p>
-    <w:p>
-      <w:r>
+        <w:rPr>
+          <w:rFonts w:ascii="Arial" w:hAnsi="Arial" w:cs="Arial"/>
+          <w:sz w:val="24"/>
+          <w:szCs w:val="24"/>
+        </w:rPr>
+      </w:pPr>
+    </w:p>
+    <w:p>
+      <w:pPr>
+        <w:rPr>
+          <w:rFonts w:ascii="Arial" w:hAnsi="Arial" w:cs="Arial"/>
+          <w:sz w:val="24"/>
+          <w:szCs w:val="24"/>
+        </w:rPr>
+      </w:pPr>
+      <w:r>
+        <w:rPr>
+          <w:rFonts w:ascii="Arial" w:hAnsi="Arial" w:cs="Arial"/>
+          <w:sz w:val="24"/>
+          <w:szCs w:val="24"/>
+        </w:rPr>
         <w:t xml:space="preserve">Rest of all the users can be created using the API links. </w:t>
       </w:r>
     </w:p>
     <w:p>
-      <w:r>
+      <w:pPr>
+        <w:rPr>
+          <w:rFonts w:ascii="Arial" w:hAnsi="Arial" w:cs="Arial"/>
+          <w:b/>
+          <w:sz w:val="24"/>
+          <w:szCs w:val="24"/>
+        </w:rPr>
+      </w:pPr>
+      <w:r>
+        <w:rPr>
+          <w:rFonts w:ascii="Arial" w:hAnsi="Arial" w:cs="Arial"/>
+          <w:b/>
+          <w:sz w:val="24"/>
+          <w:szCs w:val="24"/>
+        </w:rPr>
+        <w:t xml:space="preserve">As session authentication is </w:t>
+      </w:r>
+      <w:proofErr w:type="gramStart"/>
+      <w:r>
+        <w:rPr>
+          <w:rFonts w:ascii="Arial" w:hAnsi="Arial" w:cs="Arial"/>
+          <w:b/>
+          <w:sz w:val="24"/>
+          <w:szCs w:val="24"/>
+        </w:rPr>
+        <w:t>enabled  all</w:t>
+      </w:r>
+      <w:proofErr w:type="gramEnd"/>
+      <w:r>
+        <w:rPr>
+          <w:rFonts w:ascii="Arial" w:hAnsi="Arial" w:cs="Arial"/>
+          <w:b/>
+          <w:sz w:val="24"/>
+          <w:szCs w:val="24"/>
+        </w:rPr>
+        <w:t xml:space="preserve"> the API’s can be accessed via browser itself. </w:t>
+      </w:r>
+    </w:p>
+    <w:p>
+      <w:pPr>
+        <w:rPr>
+          <w:rFonts w:ascii="Arial" w:hAnsi="Arial" w:cs="Arial"/>
+          <w:sz w:val="24"/>
+          <w:szCs w:val="24"/>
+        </w:rPr>
+      </w:pPr>
+      <w:r>
+        <w:rPr>
+          <w:rFonts w:ascii="Arial" w:hAnsi="Arial" w:cs="Arial"/>
+          <w:sz w:val="24"/>
+          <w:szCs w:val="24"/>
+        </w:rPr>
         <w:t>These API’s can only be used by Administrator</w:t>
       </w:r>
     </w:p>
-    <w:p/>
+    <w:p>
+      <w:pPr>
+        <w:rPr>
+          <w:rFonts w:ascii="Arial" w:hAnsi="Arial" w:cs="Arial"/>
+          <w:sz w:val="24"/>
+          <w:szCs w:val="24"/>
+        </w:rPr>
+      </w:pPr>
+    </w:p>
     <w:tbl>
       <w:tblPr>
         <w:tblW w:w="10089" w:type="dxa"/>
@@ -763,18 +1238,22 @@
             <w:pPr>
               <w:spacing w:after="0" w:line="240" w:lineRule="auto"/>
               <w:rPr>
-                <w:rFonts w:ascii="Calibri" w:eastAsia="Times New Roman" w:hAnsi="Calibri" w:cs="Calibri"/>
+                <w:rFonts w:ascii="Arial" w:eastAsia="Times New Roman" w:hAnsi="Arial" w:cs="Arial"/>
                 <w:b/>
                 <w:bCs/>
                 <w:color w:val="000000"/>
-              </w:rPr>
-            </w:pPr>
-            <w:r>
-              <w:rPr>
-                <w:rFonts w:ascii="Calibri" w:eastAsia="Times New Roman" w:hAnsi="Calibri" w:cs="Calibri"/>
+                <w:sz w:val="24"/>
+                <w:szCs w:val="24"/>
+              </w:rPr>
+            </w:pPr>
+            <w:r>
+              <w:rPr>
+                <w:rFonts w:ascii="Arial" w:eastAsia="Times New Roman" w:hAnsi="Arial" w:cs="Arial"/>
                 <w:b/>
                 <w:bCs/>
                 <w:color w:val="000000"/>
+                <w:sz w:val="24"/>
+                <w:szCs w:val="24"/>
               </w:rPr>
               <w:t>Model</w:t>
             </w:r>
@@ -797,18 +1276,22 @@
             <w:pPr>
               <w:spacing w:after="0" w:line="240" w:lineRule="auto"/>
               <w:rPr>
-                <w:rFonts w:ascii="Calibri" w:eastAsia="Times New Roman" w:hAnsi="Calibri" w:cs="Calibri"/>
+                <w:rFonts w:ascii="Arial" w:eastAsia="Times New Roman" w:hAnsi="Arial" w:cs="Arial"/>
                 <w:b/>
                 <w:bCs/>
                 <w:color w:val="000000"/>
-              </w:rPr>
-            </w:pPr>
-            <w:r>
-              <w:rPr>
-                <w:rFonts w:ascii="Calibri" w:eastAsia="Times New Roman" w:hAnsi="Calibri" w:cs="Calibri"/>
+                <w:sz w:val="24"/>
+                <w:szCs w:val="24"/>
+              </w:rPr>
+            </w:pPr>
+            <w:r>
+              <w:rPr>
+                <w:rFonts w:ascii="Arial" w:eastAsia="Times New Roman" w:hAnsi="Arial" w:cs="Arial"/>
                 <w:b/>
                 <w:bCs/>
                 <w:color w:val="000000"/>
+                <w:sz w:val="24"/>
+                <w:szCs w:val="24"/>
               </w:rPr>
               <w:t>Description</w:t>
             </w:r>
@@ -832,18 +1315,22 @@
             <w:pPr>
               <w:spacing w:after="0" w:line="240" w:lineRule="auto"/>
               <w:rPr>
-                <w:rFonts w:ascii="Calibri" w:eastAsia="Times New Roman" w:hAnsi="Calibri" w:cs="Calibri"/>
+                <w:rFonts w:ascii="Arial" w:eastAsia="Times New Roman" w:hAnsi="Arial" w:cs="Arial"/>
                 <w:b/>
                 <w:bCs/>
                 <w:color w:val="000000"/>
-              </w:rPr>
-            </w:pPr>
-            <w:r>
-              <w:rPr>
-                <w:rFonts w:ascii="Calibri" w:eastAsia="Times New Roman" w:hAnsi="Calibri" w:cs="Calibri"/>
+                <w:sz w:val="24"/>
+                <w:szCs w:val="24"/>
+              </w:rPr>
+            </w:pPr>
+            <w:r>
+              <w:rPr>
+                <w:rFonts w:ascii="Arial" w:eastAsia="Times New Roman" w:hAnsi="Arial" w:cs="Arial"/>
                 <w:b/>
                 <w:bCs/>
                 <w:color w:val="000000"/>
+                <w:sz w:val="24"/>
+                <w:szCs w:val="24"/>
               </w:rPr>
               <w:t xml:space="preserve">HTTP Method </w:t>
             </w:r>
@@ -867,18 +1354,22 @@
             <w:pPr>
               <w:spacing w:after="0" w:line="240" w:lineRule="auto"/>
               <w:rPr>
-                <w:rFonts w:ascii="Calibri" w:eastAsia="Times New Roman" w:hAnsi="Calibri" w:cs="Calibri"/>
+                <w:rFonts w:ascii="Arial" w:eastAsia="Times New Roman" w:hAnsi="Arial" w:cs="Arial"/>
                 <w:b/>
                 <w:bCs/>
                 <w:color w:val="000000"/>
-              </w:rPr>
-            </w:pPr>
-            <w:r>
-              <w:rPr>
-                <w:rFonts w:ascii="Calibri" w:eastAsia="Times New Roman" w:hAnsi="Calibri" w:cs="Calibri"/>
+                <w:sz w:val="24"/>
+                <w:szCs w:val="24"/>
+              </w:rPr>
+            </w:pPr>
+            <w:r>
+              <w:rPr>
+                <w:rFonts w:ascii="Arial" w:eastAsia="Times New Roman" w:hAnsi="Arial" w:cs="Arial"/>
                 <w:b/>
                 <w:bCs/>
                 <w:color w:val="000000"/>
+                <w:sz w:val="24"/>
+                <w:szCs w:val="24"/>
               </w:rPr>
               <w:t>API syntax</w:t>
             </w:r>
@@ -907,14 +1398,18 @@
             <w:pPr>
               <w:spacing w:after="0" w:line="240" w:lineRule="auto"/>
               <w:rPr>
-                <w:rFonts w:ascii="Calibri" w:eastAsia="Times New Roman" w:hAnsi="Calibri" w:cs="Calibri"/>
-                <w:color w:val="000000"/>
-              </w:rPr>
-            </w:pPr>
-            <w:r>
-              <w:rPr>
-                <w:rFonts w:ascii="Calibri" w:eastAsia="Times New Roman" w:hAnsi="Calibri" w:cs="Calibri"/>
-                <w:color w:val="000000"/>
+                <w:rFonts w:ascii="Arial" w:eastAsia="Times New Roman" w:hAnsi="Arial" w:cs="Arial"/>
+                <w:color w:val="000000"/>
+                <w:sz w:val="24"/>
+                <w:szCs w:val="24"/>
+              </w:rPr>
+            </w:pPr>
+            <w:r>
+              <w:rPr>
+                <w:rFonts w:ascii="Arial" w:eastAsia="Times New Roman" w:hAnsi="Arial" w:cs="Arial"/>
+                <w:color w:val="000000"/>
+                <w:sz w:val="24"/>
+                <w:szCs w:val="24"/>
               </w:rPr>
               <w:t>User</w:t>
             </w:r>
@@ -937,14 +1432,18 @@
             <w:pPr>
               <w:spacing w:after="0" w:line="240" w:lineRule="auto"/>
               <w:rPr>
-                <w:rFonts w:ascii="Calibri" w:eastAsia="Times New Roman" w:hAnsi="Calibri" w:cs="Calibri"/>
-                <w:color w:val="000000"/>
-              </w:rPr>
-            </w:pPr>
-            <w:r>
-              <w:rPr>
-                <w:rFonts w:ascii="Calibri" w:eastAsia="Times New Roman" w:hAnsi="Calibri" w:cs="Calibri"/>
-                <w:color w:val="000000"/>
+                <w:rFonts w:ascii="Arial" w:eastAsia="Times New Roman" w:hAnsi="Arial" w:cs="Arial"/>
+                <w:color w:val="000000"/>
+                <w:sz w:val="24"/>
+                <w:szCs w:val="24"/>
+              </w:rPr>
+            </w:pPr>
+            <w:r>
+              <w:rPr>
+                <w:rFonts w:ascii="Arial" w:eastAsia="Times New Roman" w:hAnsi="Arial" w:cs="Arial"/>
+                <w:color w:val="000000"/>
+                <w:sz w:val="24"/>
+                <w:szCs w:val="24"/>
               </w:rPr>
               <w:t>List all user</w:t>
             </w:r>
@@ -968,14 +1467,18 @@
             <w:pPr>
               <w:spacing w:after="0" w:line="240" w:lineRule="auto"/>
               <w:rPr>
-                <w:rFonts w:ascii="Calibri" w:eastAsia="Times New Roman" w:hAnsi="Calibri" w:cs="Calibri"/>
-                <w:color w:val="000000"/>
-              </w:rPr>
-            </w:pPr>
-            <w:r>
-              <w:rPr>
-                <w:rFonts w:ascii="Calibri" w:eastAsia="Times New Roman" w:hAnsi="Calibri" w:cs="Calibri"/>
-                <w:color w:val="000000"/>
+                <w:rFonts w:ascii="Arial" w:eastAsia="Times New Roman" w:hAnsi="Arial" w:cs="Arial"/>
+                <w:color w:val="000000"/>
+                <w:sz w:val="24"/>
+                <w:szCs w:val="24"/>
+              </w:rPr>
+            </w:pPr>
+            <w:r>
+              <w:rPr>
+                <w:rFonts w:ascii="Arial" w:eastAsia="Times New Roman" w:hAnsi="Arial" w:cs="Arial"/>
+                <w:color w:val="000000"/>
+                <w:sz w:val="24"/>
+                <w:szCs w:val="24"/>
               </w:rPr>
               <w:t>GET/ POST</w:t>
             </w:r>
@@ -999,14 +1502,18 @@
             <w:pPr>
               <w:spacing w:after="0" w:line="240" w:lineRule="auto"/>
               <w:rPr>
-                <w:rFonts w:ascii="Calibri" w:eastAsia="Times New Roman" w:hAnsi="Calibri" w:cs="Calibri"/>
-                <w:color w:val="000000"/>
-              </w:rPr>
-            </w:pPr>
-            <w:r>
-              <w:rPr>
-                <w:rFonts w:ascii="Calibri" w:eastAsia="Times New Roman" w:hAnsi="Calibri" w:cs="Calibri"/>
-                <w:color w:val="000000"/>
+                <w:rFonts w:ascii="Arial" w:eastAsia="Times New Roman" w:hAnsi="Arial" w:cs="Arial"/>
+                <w:color w:val="000000"/>
+                <w:sz w:val="24"/>
+                <w:szCs w:val="24"/>
+              </w:rPr>
+            </w:pPr>
+            <w:r>
+              <w:rPr>
+                <w:rFonts w:ascii="Arial" w:eastAsia="Times New Roman" w:hAnsi="Arial" w:cs="Arial"/>
+                <w:color w:val="000000"/>
+                <w:sz w:val="24"/>
+                <w:szCs w:val="24"/>
               </w:rPr>
               <w:t>http://127.0.0.1:8000/users/</w:t>
             </w:r>
@@ -1035,14 +1542,18 @@
             <w:pPr>
               <w:spacing w:after="0" w:line="240" w:lineRule="auto"/>
               <w:rPr>
-                <w:rFonts w:ascii="Calibri" w:eastAsia="Times New Roman" w:hAnsi="Calibri" w:cs="Calibri"/>
-                <w:color w:val="000000"/>
-              </w:rPr>
-            </w:pPr>
-            <w:r>
-              <w:rPr>
-                <w:rFonts w:ascii="Calibri" w:eastAsia="Times New Roman" w:hAnsi="Calibri" w:cs="Calibri"/>
-                <w:color w:val="000000"/>
+                <w:rFonts w:ascii="Arial" w:eastAsia="Times New Roman" w:hAnsi="Arial" w:cs="Arial"/>
+                <w:color w:val="000000"/>
+                <w:sz w:val="24"/>
+                <w:szCs w:val="24"/>
+              </w:rPr>
+            </w:pPr>
+            <w:r>
+              <w:rPr>
+                <w:rFonts w:ascii="Arial" w:eastAsia="Times New Roman" w:hAnsi="Arial" w:cs="Arial"/>
+                <w:color w:val="000000"/>
+                <w:sz w:val="24"/>
+                <w:szCs w:val="24"/>
               </w:rPr>
               <w:t> </w:t>
             </w:r>
@@ -1065,14 +1576,18 @@
             <w:pPr>
               <w:spacing w:after="0" w:line="240" w:lineRule="auto"/>
               <w:rPr>
-                <w:rFonts w:ascii="Calibri" w:eastAsia="Times New Roman" w:hAnsi="Calibri" w:cs="Calibri"/>
-                <w:color w:val="000000"/>
-              </w:rPr>
-            </w:pPr>
-            <w:r>
-              <w:rPr>
-                <w:rFonts w:ascii="Calibri" w:eastAsia="Times New Roman" w:hAnsi="Calibri" w:cs="Calibri"/>
-                <w:color w:val="000000"/>
+                <w:rFonts w:ascii="Arial" w:eastAsia="Times New Roman" w:hAnsi="Arial" w:cs="Arial"/>
+                <w:color w:val="000000"/>
+                <w:sz w:val="24"/>
+                <w:szCs w:val="24"/>
+              </w:rPr>
+            </w:pPr>
+            <w:r>
+              <w:rPr>
+                <w:rFonts w:ascii="Arial" w:eastAsia="Times New Roman" w:hAnsi="Arial" w:cs="Arial"/>
+                <w:color w:val="000000"/>
+                <w:sz w:val="24"/>
+                <w:szCs w:val="24"/>
               </w:rPr>
               <w:t>Get and update specific user</w:t>
             </w:r>
@@ -1096,14 +1611,18 @@
             <w:pPr>
               <w:spacing w:after="0" w:line="240" w:lineRule="auto"/>
               <w:rPr>
-                <w:rFonts w:ascii="Calibri" w:eastAsia="Times New Roman" w:hAnsi="Calibri" w:cs="Calibri"/>
-                <w:color w:val="000000"/>
-              </w:rPr>
-            </w:pPr>
-            <w:r>
-              <w:rPr>
-                <w:rFonts w:ascii="Calibri" w:eastAsia="Times New Roman" w:hAnsi="Calibri" w:cs="Calibri"/>
-                <w:color w:val="000000"/>
+                <w:rFonts w:ascii="Arial" w:eastAsia="Times New Roman" w:hAnsi="Arial" w:cs="Arial"/>
+                <w:color w:val="000000"/>
+                <w:sz w:val="24"/>
+                <w:szCs w:val="24"/>
+              </w:rPr>
+            </w:pPr>
+            <w:r>
+              <w:rPr>
+                <w:rFonts w:ascii="Arial" w:eastAsia="Times New Roman" w:hAnsi="Arial" w:cs="Arial"/>
+                <w:color w:val="000000"/>
+                <w:sz w:val="24"/>
+                <w:szCs w:val="24"/>
               </w:rPr>
               <w:t xml:space="preserve">PUT/ DELETE </w:t>
             </w:r>
@@ -1127,15 +1646,19 @@
             <w:pPr>
               <w:spacing w:after="0" w:line="240" w:lineRule="auto"/>
               <w:rPr>
-                <w:rFonts w:ascii="Calibri" w:eastAsia="Times New Roman" w:hAnsi="Calibri" w:cs="Calibri"/>
-                <w:color w:val="000000"/>
+                <w:rFonts w:ascii="Arial" w:eastAsia="Times New Roman" w:hAnsi="Arial" w:cs="Arial"/>
+                <w:color w:val="000000"/>
+                <w:sz w:val="24"/>
+                <w:szCs w:val="24"/>
               </w:rPr>
             </w:pPr>
             <w:hyperlink r:id="rId13" w:history="1">
               <w:r>
                 <w:rPr>
-                  <w:rFonts w:ascii="Calibri" w:eastAsia="Times New Roman" w:hAnsi="Calibri" w:cs="Calibri"/>
+                  <w:rFonts w:ascii="Arial" w:eastAsia="Times New Roman" w:hAnsi="Arial" w:cs="Arial"/>
                   <w:color w:val="000000"/>
+                  <w:sz w:val="24"/>
+                  <w:szCs w:val="24"/>
                 </w:rPr>
                 <w:t>http://127.0.0.1:8000/users/&lt;userid&gt;</w:t>
               </w:r>
@@ -1165,14 +1688,18 @@
             <w:pPr>
               <w:spacing w:after="0" w:line="240" w:lineRule="auto"/>
               <w:rPr>
-                <w:rFonts w:ascii="Calibri" w:eastAsia="Times New Roman" w:hAnsi="Calibri" w:cs="Calibri"/>
-                <w:color w:val="000000"/>
-              </w:rPr>
-            </w:pPr>
-            <w:r>
-              <w:rPr>
-                <w:rFonts w:ascii="Calibri" w:eastAsia="Times New Roman" w:hAnsi="Calibri" w:cs="Calibri"/>
-                <w:color w:val="000000"/>
+                <w:rFonts w:ascii="Arial" w:eastAsia="Times New Roman" w:hAnsi="Arial" w:cs="Arial"/>
+                <w:color w:val="000000"/>
+                <w:sz w:val="24"/>
+                <w:szCs w:val="24"/>
+              </w:rPr>
+            </w:pPr>
+            <w:r>
+              <w:rPr>
+                <w:rFonts w:ascii="Arial" w:eastAsia="Times New Roman" w:hAnsi="Arial" w:cs="Arial"/>
+                <w:color w:val="000000"/>
+                <w:sz w:val="24"/>
+                <w:szCs w:val="24"/>
               </w:rPr>
               <w:t> </w:t>
             </w:r>
@@ -1195,14 +1722,18 @@
             <w:pPr>
               <w:spacing w:after="0" w:line="240" w:lineRule="auto"/>
               <w:rPr>
-                <w:rFonts w:ascii="Calibri" w:eastAsia="Times New Roman" w:hAnsi="Calibri" w:cs="Calibri"/>
-                <w:color w:val="000000"/>
-              </w:rPr>
-            </w:pPr>
-            <w:r>
-              <w:rPr>
-                <w:rFonts w:ascii="Calibri" w:eastAsia="Times New Roman" w:hAnsi="Calibri" w:cs="Calibri"/>
-                <w:color w:val="000000"/>
+                <w:rFonts w:ascii="Arial" w:eastAsia="Times New Roman" w:hAnsi="Arial" w:cs="Arial"/>
+                <w:color w:val="000000"/>
+                <w:sz w:val="24"/>
+                <w:szCs w:val="24"/>
+              </w:rPr>
+            </w:pPr>
+            <w:r>
+              <w:rPr>
+                <w:rFonts w:ascii="Arial" w:eastAsia="Times New Roman" w:hAnsi="Arial" w:cs="Arial"/>
+                <w:color w:val="000000"/>
+                <w:sz w:val="24"/>
+                <w:szCs w:val="24"/>
               </w:rPr>
               <w:t>Get specific user by email ID</w:t>
             </w:r>
@@ -1226,14 +1757,18 @@
             <w:pPr>
               <w:spacing w:after="0" w:line="240" w:lineRule="auto"/>
               <w:rPr>
-                <w:rFonts w:ascii="Calibri" w:eastAsia="Times New Roman" w:hAnsi="Calibri" w:cs="Calibri"/>
-                <w:color w:val="000000"/>
-              </w:rPr>
-            </w:pPr>
-            <w:r>
-              <w:rPr>
-                <w:rFonts w:ascii="Calibri" w:eastAsia="Times New Roman" w:hAnsi="Calibri" w:cs="Calibri"/>
-                <w:color w:val="000000"/>
+                <w:rFonts w:ascii="Arial" w:eastAsia="Times New Roman" w:hAnsi="Arial" w:cs="Arial"/>
+                <w:color w:val="000000"/>
+                <w:sz w:val="24"/>
+                <w:szCs w:val="24"/>
+              </w:rPr>
+            </w:pPr>
+            <w:r>
+              <w:rPr>
+                <w:rFonts w:ascii="Arial" w:eastAsia="Times New Roman" w:hAnsi="Arial" w:cs="Arial"/>
+                <w:color w:val="000000"/>
+                <w:sz w:val="24"/>
+                <w:szCs w:val="24"/>
               </w:rPr>
               <w:t>GET</w:t>
             </w:r>
@@ -1257,15 +1792,19 @@
             <w:pPr>
               <w:spacing w:after="0" w:line="240" w:lineRule="auto"/>
               <w:rPr>
-                <w:rFonts w:ascii="Calibri" w:eastAsia="Times New Roman" w:hAnsi="Calibri" w:cs="Calibri"/>
-                <w:color w:val="000000"/>
+                <w:rFonts w:ascii="Arial" w:eastAsia="Times New Roman" w:hAnsi="Arial" w:cs="Arial"/>
+                <w:color w:val="000000"/>
+                <w:sz w:val="24"/>
+                <w:szCs w:val="24"/>
               </w:rPr>
             </w:pPr>
             <w:hyperlink r:id="rId14" w:history="1">
               <w:r>
                 <w:rPr>
-                  <w:rFonts w:ascii="Calibri" w:eastAsia="Times New Roman" w:hAnsi="Calibri" w:cs="Calibri"/>
+                  <w:rFonts w:ascii="Arial" w:eastAsia="Times New Roman" w:hAnsi="Arial" w:cs="Arial"/>
                   <w:color w:val="000000"/>
+                  <w:sz w:val="24"/>
+                  <w:szCs w:val="24"/>
                 </w:rPr>
                 <w:t>http://127.0.0.1:8000/users/?email=&lt;emailID&gt;</w:t>
               </w:r>
@@ -1295,14 +1834,18 @@
             <w:pPr>
               <w:spacing w:after="0" w:line="240" w:lineRule="auto"/>
               <w:rPr>
-                <w:rFonts w:ascii="Calibri" w:eastAsia="Times New Roman" w:hAnsi="Calibri" w:cs="Calibri"/>
-                <w:color w:val="000000"/>
-              </w:rPr>
-            </w:pPr>
-            <w:r>
-              <w:rPr>
-                <w:rFonts w:ascii="Calibri" w:eastAsia="Times New Roman" w:hAnsi="Calibri" w:cs="Calibri"/>
-                <w:color w:val="000000"/>
+                <w:rFonts w:ascii="Arial" w:eastAsia="Times New Roman" w:hAnsi="Arial" w:cs="Arial"/>
+                <w:color w:val="000000"/>
+                <w:sz w:val="24"/>
+                <w:szCs w:val="24"/>
+              </w:rPr>
+            </w:pPr>
+            <w:r>
+              <w:rPr>
+                <w:rFonts w:ascii="Arial" w:eastAsia="Times New Roman" w:hAnsi="Arial" w:cs="Arial"/>
+                <w:color w:val="000000"/>
+                <w:sz w:val="24"/>
+                <w:szCs w:val="24"/>
               </w:rPr>
               <w:t> </w:t>
             </w:r>
@@ -1325,14 +1868,18 @@
             <w:pPr>
               <w:spacing w:after="0" w:line="240" w:lineRule="auto"/>
               <w:rPr>
-                <w:rFonts w:ascii="Calibri" w:eastAsia="Times New Roman" w:hAnsi="Calibri" w:cs="Calibri"/>
-                <w:color w:val="000000"/>
-              </w:rPr>
-            </w:pPr>
-            <w:r>
-              <w:rPr>
-                <w:rFonts w:ascii="Calibri" w:eastAsia="Times New Roman" w:hAnsi="Calibri" w:cs="Calibri"/>
-                <w:color w:val="000000"/>
+                <w:rFonts w:ascii="Arial" w:eastAsia="Times New Roman" w:hAnsi="Arial" w:cs="Arial"/>
+                <w:color w:val="000000"/>
+                <w:sz w:val="24"/>
+                <w:szCs w:val="24"/>
+              </w:rPr>
+            </w:pPr>
+            <w:r>
+              <w:rPr>
+                <w:rFonts w:ascii="Arial" w:eastAsia="Times New Roman" w:hAnsi="Arial" w:cs="Arial"/>
+                <w:color w:val="000000"/>
+                <w:sz w:val="24"/>
+                <w:szCs w:val="24"/>
               </w:rPr>
               <w:t>Get specific user by first name</w:t>
             </w:r>
@@ -1356,14 +1903,18 @@
             <w:pPr>
               <w:spacing w:after="0" w:line="240" w:lineRule="auto"/>
               <w:rPr>
-                <w:rFonts w:ascii="Calibri" w:eastAsia="Times New Roman" w:hAnsi="Calibri" w:cs="Calibri"/>
-                <w:color w:val="000000"/>
-              </w:rPr>
-            </w:pPr>
-            <w:r>
-              <w:rPr>
-                <w:rFonts w:ascii="Calibri" w:eastAsia="Times New Roman" w:hAnsi="Calibri" w:cs="Calibri"/>
-                <w:color w:val="000000"/>
+                <w:rFonts w:ascii="Arial" w:eastAsia="Times New Roman" w:hAnsi="Arial" w:cs="Arial"/>
+                <w:color w:val="000000"/>
+                <w:sz w:val="24"/>
+                <w:szCs w:val="24"/>
+              </w:rPr>
+            </w:pPr>
+            <w:r>
+              <w:rPr>
+                <w:rFonts w:ascii="Arial" w:eastAsia="Times New Roman" w:hAnsi="Arial" w:cs="Arial"/>
+                <w:color w:val="000000"/>
+                <w:sz w:val="24"/>
+                <w:szCs w:val="24"/>
               </w:rPr>
               <w:t>GET</w:t>
             </w:r>
@@ -1387,15 +1938,19 @@
             <w:pPr>
               <w:spacing w:after="0" w:line="240" w:lineRule="auto"/>
               <w:rPr>
-                <w:rFonts w:ascii="Calibri" w:eastAsia="Times New Roman" w:hAnsi="Calibri" w:cs="Calibri"/>
-                <w:color w:val="000000"/>
+                <w:rFonts w:ascii="Arial" w:eastAsia="Times New Roman" w:hAnsi="Arial" w:cs="Arial"/>
+                <w:color w:val="000000"/>
+                <w:sz w:val="24"/>
+                <w:szCs w:val="24"/>
               </w:rPr>
             </w:pPr>
             <w:hyperlink r:id="rId15" w:history="1">
               <w:r>
                 <w:rPr>
-                  <w:rFonts w:ascii="Calibri" w:eastAsia="Times New Roman" w:hAnsi="Calibri" w:cs="Calibri"/>
+                  <w:rFonts w:ascii="Arial" w:eastAsia="Times New Roman" w:hAnsi="Arial" w:cs="Arial"/>
                   <w:color w:val="000000"/>
+                  <w:sz w:val="24"/>
+                  <w:szCs w:val="24"/>
                 </w:rPr>
                 <w:t>http://127.0.0.1:8000/users/?first_name=&lt;first_name&gt;</w:t>
               </w:r>
@@ -1425,14 +1980,18 @@
             <w:pPr>
               <w:spacing w:after="0" w:line="240" w:lineRule="auto"/>
               <w:rPr>
-                <w:rFonts w:ascii="Calibri" w:eastAsia="Times New Roman" w:hAnsi="Calibri" w:cs="Calibri"/>
-                <w:color w:val="000000"/>
-              </w:rPr>
-            </w:pPr>
-            <w:r>
-              <w:rPr>
-                <w:rFonts w:ascii="Calibri" w:eastAsia="Times New Roman" w:hAnsi="Calibri" w:cs="Calibri"/>
-                <w:color w:val="000000"/>
+                <w:rFonts w:ascii="Arial" w:eastAsia="Times New Roman" w:hAnsi="Arial" w:cs="Arial"/>
+                <w:color w:val="000000"/>
+                <w:sz w:val="24"/>
+                <w:szCs w:val="24"/>
+              </w:rPr>
+            </w:pPr>
+            <w:r>
+              <w:rPr>
+                <w:rFonts w:ascii="Arial" w:eastAsia="Times New Roman" w:hAnsi="Arial" w:cs="Arial"/>
+                <w:color w:val="000000"/>
+                <w:sz w:val="24"/>
+                <w:szCs w:val="24"/>
               </w:rPr>
               <w:t> </w:t>
             </w:r>
@@ -1455,14 +2014,18 @@
             <w:pPr>
               <w:spacing w:after="0" w:line="240" w:lineRule="auto"/>
               <w:rPr>
-                <w:rFonts w:ascii="Calibri" w:eastAsia="Times New Roman" w:hAnsi="Calibri" w:cs="Calibri"/>
-                <w:color w:val="000000"/>
-              </w:rPr>
-            </w:pPr>
-            <w:r>
-              <w:rPr>
-                <w:rFonts w:ascii="Calibri" w:eastAsia="Times New Roman" w:hAnsi="Calibri" w:cs="Calibri"/>
-                <w:color w:val="000000"/>
+                <w:rFonts w:ascii="Arial" w:eastAsia="Times New Roman" w:hAnsi="Arial" w:cs="Arial"/>
+                <w:color w:val="000000"/>
+                <w:sz w:val="24"/>
+                <w:szCs w:val="24"/>
+              </w:rPr>
+            </w:pPr>
+            <w:r>
+              <w:rPr>
+                <w:rFonts w:ascii="Arial" w:eastAsia="Times New Roman" w:hAnsi="Arial" w:cs="Arial"/>
+                <w:color w:val="000000"/>
+                <w:sz w:val="24"/>
+                <w:szCs w:val="24"/>
               </w:rPr>
               <w:t>Get specific user by last name</w:t>
             </w:r>
@@ -1486,14 +2049,18 @@
             <w:pPr>
               <w:spacing w:after="0" w:line="240" w:lineRule="auto"/>
               <w:rPr>
-                <w:rFonts w:ascii="Calibri" w:eastAsia="Times New Roman" w:hAnsi="Calibri" w:cs="Calibri"/>
-                <w:color w:val="000000"/>
-              </w:rPr>
-            </w:pPr>
-            <w:r>
-              <w:rPr>
-                <w:rFonts w:ascii="Calibri" w:eastAsia="Times New Roman" w:hAnsi="Calibri" w:cs="Calibri"/>
-                <w:color w:val="000000"/>
+                <w:rFonts w:ascii="Arial" w:eastAsia="Times New Roman" w:hAnsi="Arial" w:cs="Arial"/>
+                <w:color w:val="000000"/>
+                <w:sz w:val="24"/>
+                <w:szCs w:val="24"/>
+              </w:rPr>
+            </w:pPr>
+            <w:r>
+              <w:rPr>
+                <w:rFonts w:ascii="Arial" w:eastAsia="Times New Roman" w:hAnsi="Arial" w:cs="Arial"/>
+                <w:color w:val="000000"/>
+                <w:sz w:val="24"/>
+                <w:szCs w:val="24"/>
               </w:rPr>
               <w:t>GET</w:t>
             </w:r>
@@ -1517,15 +2084,19 @@
             <w:pPr>
               <w:spacing w:after="0" w:line="240" w:lineRule="auto"/>
               <w:rPr>
-                <w:rFonts w:ascii="Calibri" w:eastAsia="Times New Roman" w:hAnsi="Calibri" w:cs="Calibri"/>
-                <w:color w:val="000000"/>
+                <w:rFonts w:ascii="Arial" w:eastAsia="Times New Roman" w:hAnsi="Arial" w:cs="Arial"/>
+                <w:color w:val="000000"/>
+                <w:sz w:val="24"/>
+                <w:szCs w:val="24"/>
               </w:rPr>
             </w:pPr>
             <w:hyperlink r:id="rId16" w:history="1">
               <w:r>
                 <w:rPr>
-                  <w:rFonts w:ascii="Calibri" w:eastAsia="Times New Roman" w:hAnsi="Calibri" w:cs="Calibri"/>
+                  <w:rFonts w:ascii="Arial" w:eastAsia="Times New Roman" w:hAnsi="Arial" w:cs="Arial"/>
                   <w:color w:val="000000"/>
+                  <w:sz w:val="24"/>
+                  <w:szCs w:val="24"/>
                 </w:rPr>
                 <w:t>http://127.0.0.1:8000/users/?last_name=&lt;last_name&gt;</w:t>
               </w:r>
@@ -1555,14 +2126,18 @@
             <w:pPr>
               <w:spacing w:after="0" w:line="240" w:lineRule="auto"/>
               <w:rPr>
-                <w:rFonts w:ascii="Calibri" w:eastAsia="Times New Roman" w:hAnsi="Calibri" w:cs="Calibri"/>
-                <w:color w:val="000000"/>
-              </w:rPr>
-            </w:pPr>
-            <w:r>
-              <w:rPr>
-                <w:rFonts w:ascii="Calibri" w:eastAsia="Times New Roman" w:hAnsi="Calibri" w:cs="Calibri"/>
-                <w:color w:val="000000"/>
+                <w:rFonts w:ascii="Arial" w:eastAsia="Times New Roman" w:hAnsi="Arial" w:cs="Arial"/>
+                <w:color w:val="000000"/>
+                <w:sz w:val="24"/>
+                <w:szCs w:val="24"/>
+              </w:rPr>
+            </w:pPr>
+            <w:r>
+              <w:rPr>
+                <w:rFonts w:ascii="Arial" w:eastAsia="Times New Roman" w:hAnsi="Arial" w:cs="Arial"/>
+                <w:color w:val="000000"/>
+                <w:sz w:val="24"/>
+                <w:szCs w:val="24"/>
               </w:rPr>
               <w:t> </w:t>
             </w:r>
@@ -1585,16 +2160,60 @@
             <w:pPr>
               <w:spacing w:after="0" w:line="240" w:lineRule="auto"/>
               <w:rPr>
-                <w:rFonts w:ascii="Calibri" w:eastAsia="Times New Roman" w:hAnsi="Calibri" w:cs="Calibri"/>
-                <w:color w:val="000000"/>
-              </w:rPr>
-            </w:pPr>
-            <w:r>
-              <w:rPr>
-                <w:rFonts w:ascii="Calibri" w:eastAsia="Times New Roman" w:hAnsi="Calibri" w:cs="Calibri"/>
-                <w:color w:val="000000"/>
-              </w:rPr>
-              <w:t>Get all users records containing the seachvalue in fullname,username, email</w:t>
+                <w:rFonts w:ascii="Arial" w:eastAsia="Times New Roman" w:hAnsi="Arial" w:cs="Arial"/>
+                <w:color w:val="000000"/>
+                <w:sz w:val="24"/>
+                <w:szCs w:val="24"/>
+              </w:rPr>
+            </w:pPr>
+            <w:r>
+              <w:rPr>
+                <w:rFonts w:ascii="Arial" w:eastAsia="Times New Roman" w:hAnsi="Arial" w:cs="Arial"/>
+                <w:color w:val="000000"/>
+                <w:sz w:val="24"/>
+                <w:szCs w:val="24"/>
+              </w:rPr>
+              <w:t xml:space="preserve">Get all users records containing the </w:t>
+            </w:r>
+            <w:proofErr w:type="spellStart"/>
+            <w:r>
+              <w:rPr>
+                <w:rFonts w:ascii="Arial" w:eastAsia="Times New Roman" w:hAnsi="Arial" w:cs="Arial"/>
+                <w:color w:val="000000"/>
+                <w:sz w:val="24"/>
+                <w:szCs w:val="24"/>
+              </w:rPr>
+              <w:t>seachvalue</w:t>
+            </w:r>
+            <w:proofErr w:type="spellEnd"/>
+            <w:r>
+              <w:rPr>
+                <w:rFonts w:ascii="Arial" w:eastAsia="Times New Roman" w:hAnsi="Arial" w:cs="Arial"/>
+                <w:color w:val="000000"/>
+                <w:sz w:val="24"/>
+                <w:szCs w:val="24"/>
+              </w:rPr>
+              <w:t xml:space="preserve"> in </w:t>
+            </w:r>
+            <w:proofErr w:type="spellStart"/>
+            <w:r>
+              <w:rPr>
+                <w:rFonts w:ascii="Arial" w:eastAsia="Times New Roman" w:hAnsi="Arial" w:cs="Arial"/>
+                <w:color w:val="000000"/>
+                <w:sz w:val="24"/>
+                <w:szCs w:val="24"/>
+              </w:rPr>
+              <w:t>fullname,username</w:t>
+            </w:r>
+            <w:proofErr w:type="spellEnd"/>
+            <w:r>
+              <w:rPr>
+                <w:rFonts w:ascii="Arial" w:eastAsia="Times New Roman" w:hAnsi="Arial" w:cs="Arial"/>
+                <w:color w:val="000000"/>
+                <w:sz w:val="24"/>
+                <w:szCs w:val="24"/>
+              </w:rPr>
+              <w:t>, email</w:t>
             </w:r>
           </w:p>
         </w:tc>
@@ -1616,14 +2235,18 @@
             <w:pPr>
               <w:spacing w:after="0" w:line="240" w:lineRule="auto"/>
               <w:rPr>
-                <w:rFonts w:ascii="Calibri" w:eastAsia="Times New Roman" w:hAnsi="Calibri" w:cs="Calibri"/>
-                <w:color w:val="000000"/>
-              </w:rPr>
-            </w:pPr>
-            <w:r>
-              <w:rPr>
-                <w:rFonts w:ascii="Calibri" w:eastAsia="Times New Roman" w:hAnsi="Calibri" w:cs="Calibri"/>
-                <w:color w:val="000000"/>
+                <w:rFonts w:ascii="Arial" w:eastAsia="Times New Roman" w:hAnsi="Arial" w:cs="Arial"/>
+                <w:color w:val="000000"/>
+                <w:sz w:val="24"/>
+                <w:szCs w:val="24"/>
+              </w:rPr>
+            </w:pPr>
+            <w:r>
+              <w:rPr>
+                <w:rFonts w:ascii="Arial" w:eastAsia="Times New Roman" w:hAnsi="Arial" w:cs="Arial"/>
+                <w:color w:val="000000"/>
+                <w:sz w:val="24"/>
+                <w:szCs w:val="24"/>
               </w:rPr>
               <w:t>GET</w:t>
             </w:r>
@@ -1647,15 +2270,19 @@
             <w:pPr>
               <w:spacing w:after="0" w:line="240" w:lineRule="auto"/>
               <w:rPr>
-                <w:rFonts w:ascii="Calibri" w:eastAsia="Times New Roman" w:hAnsi="Calibri" w:cs="Calibri"/>
-                <w:color w:val="000000"/>
+                <w:rFonts w:ascii="Arial" w:eastAsia="Times New Roman" w:hAnsi="Arial" w:cs="Arial"/>
+                <w:color w:val="000000"/>
+                <w:sz w:val="24"/>
+                <w:szCs w:val="24"/>
               </w:rPr>
             </w:pPr>
             <w:hyperlink r:id="rId17" w:history="1">
               <w:r>
                 <w:rPr>
-                  <w:rFonts w:ascii="Calibri" w:eastAsia="Times New Roman" w:hAnsi="Calibri" w:cs="Calibri"/>
+                  <w:rFonts w:ascii="Arial" w:eastAsia="Times New Roman" w:hAnsi="Arial" w:cs="Arial"/>
                   <w:color w:val="000000"/>
+                  <w:sz w:val="24"/>
+                  <w:szCs w:val="24"/>
                 </w:rPr>
                 <w:t>http://127.0.0.1:8000/users/?search=&lt;searchvalue&gt;</w:t>
               </w:r>
@@ -1664,10 +2291,38 @@
         </w:tc>
       </w:tr>
     </w:tbl>
-    <w:p/>
-    <w:p/>
-    <w:p>
-      <w:r>
+    <w:p>
+      <w:pPr>
+        <w:rPr>
+          <w:rFonts w:ascii="Arial" w:hAnsi="Arial" w:cs="Arial"/>
+          <w:sz w:val="24"/>
+          <w:szCs w:val="24"/>
+        </w:rPr>
+      </w:pPr>
+    </w:p>
+    <w:p>
+      <w:pPr>
+        <w:rPr>
+          <w:rFonts w:ascii="Arial" w:hAnsi="Arial" w:cs="Arial"/>
+          <w:sz w:val="24"/>
+          <w:szCs w:val="24"/>
+        </w:rPr>
+      </w:pPr>
+    </w:p>
+    <w:p>
+      <w:pPr>
+        <w:rPr>
+          <w:rFonts w:ascii="Arial" w:hAnsi="Arial" w:cs="Arial"/>
+          <w:sz w:val="24"/>
+          <w:szCs w:val="24"/>
+        </w:rPr>
+      </w:pPr>
+      <w:r>
+        <w:rPr>
+          <w:rFonts w:ascii="Arial" w:hAnsi="Arial" w:cs="Arial"/>
+          <w:sz w:val="24"/>
+          <w:szCs w:val="24"/>
+        </w:rPr>
         <w:t xml:space="preserve">List of other API’s that can be used by all users. </w:t>
       </w:r>
     </w:p>
@@ -1705,18 +2360,22 @@
             <w:pPr>
               <w:spacing w:after="0" w:line="240" w:lineRule="auto"/>
               <w:rPr>
-                <w:rFonts w:ascii="Calibri" w:eastAsia="Times New Roman" w:hAnsi="Calibri" w:cs="Calibri"/>
+                <w:rFonts w:ascii="Arial" w:eastAsia="Times New Roman" w:hAnsi="Arial" w:cs="Arial"/>
                 <w:b/>
                 <w:bCs/>
                 <w:color w:val="000000"/>
-              </w:rPr>
-            </w:pPr>
-            <w:r>
-              <w:rPr>
-                <w:rFonts w:ascii="Calibri" w:eastAsia="Times New Roman" w:hAnsi="Calibri" w:cs="Calibri"/>
+                <w:sz w:val="24"/>
+                <w:szCs w:val="24"/>
+              </w:rPr>
+            </w:pPr>
+            <w:r>
+              <w:rPr>
+                <w:rFonts w:ascii="Arial" w:eastAsia="Times New Roman" w:hAnsi="Arial" w:cs="Arial"/>
                 <w:b/>
                 <w:bCs/>
                 <w:color w:val="000000"/>
+                <w:sz w:val="24"/>
+                <w:szCs w:val="24"/>
               </w:rPr>
               <w:t>Model</w:t>
             </w:r>
@@ -1739,18 +2398,22 @@
             <w:pPr>
               <w:spacing w:after="0" w:line="240" w:lineRule="auto"/>
               <w:rPr>
-                <w:rFonts w:ascii="Calibri" w:eastAsia="Times New Roman" w:hAnsi="Calibri" w:cs="Calibri"/>
+                <w:rFonts w:ascii="Arial" w:eastAsia="Times New Roman" w:hAnsi="Arial" w:cs="Arial"/>
                 <w:b/>
                 <w:bCs/>
                 <w:color w:val="000000"/>
-              </w:rPr>
-            </w:pPr>
-            <w:r>
-              <w:rPr>
-                <w:rFonts w:ascii="Calibri" w:eastAsia="Times New Roman" w:hAnsi="Calibri" w:cs="Calibri"/>
+                <w:sz w:val="24"/>
+                <w:szCs w:val="24"/>
+              </w:rPr>
+            </w:pPr>
+            <w:r>
+              <w:rPr>
+                <w:rFonts w:ascii="Arial" w:eastAsia="Times New Roman" w:hAnsi="Arial" w:cs="Arial"/>
                 <w:b/>
                 <w:bCs/>
                 <w:color w:val="000000"/>
+                <w:sz w:val="24"/>
+                <w:szCs w:val="24"/>
               </w:rPr>
               <w:t>Description</w:t>
             </w:r>
@@ -1774,18 +2437,22 @@
             <w:pPr>
               <w:spacing w:after="0" w:line="240" w:lineRule="auto"/>
               <w:rPr>
-                <w:rFonts w:ascii="Calibri" w:eastAsia="Times New Roman" w:hAnsi="Calibri" w:cs="Calibri"/>
+                <w:rFonts w:ascii="Arial" w:eastAsia="Times New Roman" w:hAnsi="Arial" w:cs="Arial"/>
                 <w:b/>
                 <w:bCs/>
                 <w:color w:val="000000"/>
-              </w:rPr>
-            </w:pPr>
-            <w:r>
-              <w:rPr>
-                <w:rFonts w:ascii="Calibri" w:eastAsia="Times New Roman" w:hAnsi="Calibri" w:cs="Calibri"/>
+                <w:sz w:val="24"/>
+                <w:szCs w:val="24"/>
+              </w:rPr>
+            </w:pPr>
+            <w:r>
+              <w:rPr>
+                <w:rFonts w:ascii="Arial" w:eastAsia="Times New Roman" w:hAnsi="Arial" w:cs="Arial"/>
                 <w:b/>
                 <w:bCs/>
                 <w:color w:val="000000"/>
+                <w:sz w:val="24"/>
+                <w:szCs w:val="24"/>
               </w:rPr>
               <w:t xml:space="preserve">HTTP Method </w:t>
             </w:r>
@@ -1808,18 +2475,22 @@
             <w:pPr>
               <w:spacing w:after="0" w:line="240" w:lineRule="auto"/>
               <w:rPr>
-                <w:rFonts w:ascii="Calibri" w:eastAsia="Times New Roman" w:hAnsi="Calibri" w:cs="Calibri"/>
+                <w:rFonts w:ascii="Arial" w:eastAsia="Times New Roman" w:hAnsi="Arial" w:cs="Arial"/>
                 <w:b/>
                 <w:bCs/>
                 <w:color w:val="000000"/>
-              </w:rPr>
-            </w:pPr>
-            <w:r>
-              <w:rPr>
-                <w:rFonts w:ascii="Calibri" w:eastAsia="Times New Roman" w:hAnsi="Calibri" w:cs="Calibri"/>
+                <w:sz w:val="24"/>
+                <w:szCs w:val="24"/>
+              </w:rPr>
+            </w:pPr>
+            <w:r>
+              <w:rPr>
+                <w:rFonts w:ascii="Arial" w:eastAsia="Times New Roman" w:hAnsi="Arial" w:cs="Arial"/>
                 <w:b/>
                 <w:bCs/>
                 <w:color w:val="000000"/>
+                <w:sz w:val="24"/>
+                <w:szCs w:val="24"/>
               </w:rPr>
               <w:t>API syntax</w:t>
             </w:r>
@@ -1848,14 +2519,18 @@
             <w:pPr>
               <w:spacing w:after="0" w:line="240" w:lineRule="auto"/>
               <w:rPr>
-                <w:rFonts w:ascii="Calibri" w:eastAsia="Times New Roman" w:hAnsi="Calibri" w:cs="Calibri"/>
-                <w:color w:val="000000"/>
-              </w:rPr>
-            </w:pPr>
-            <w:r>
-              <w:rPr>
-                <w:rFonts w:ascii="Calibri" w:eastAsia="Times New Roman" w:hAnsi="Calibri" w:cs="Calibri"/>
-                <w:color w:val="000000"/>
+                <w:rFonts w:ascii="Arial" w:eastAsia="Times New Roman" w:hAnsi="Arial" w:cs="Arial"/>
+                <w:color w:val="000000"/>
+                <w:sz w:val="24"/>
+                <w:szCs w:val="24"/>
+              </w:rPr>
+            </w:pPr>
+            <w:r>
+              <w:rPr>
+                <w:rFonts w:ascii="Arial" w:eastAsia="Times New Roman" w:hAnsi="Arial" w:cs="Arial"/>
+                <w:color w:val="000000"/>
+                <w:sz w:val="24"/>
+                <w:szCs w:val="24"/>
               </w:rPr>
               <w:t>Post</w:t>
             </w:r>
@@ -1878,14 +2553,18 @@
             <w:pPr>
               <w:spacing w:after="0" w:line="240" w:lineRule="auto"/>
               <w:rPr>
-                <w:rFonts w:ascii="Calibri" w:eastAsia="Times New Roman" w:hAnsi="Calibri" w:cs="Calibri"/>
-                <w:color w:val="000000"/>
-              </w:rPr>
-            </w:pPr>
-            <w:r>
-              <w:rPr>
-                <w:rFonts w:ascii="Calibri" w:eastAsia="Times New Roman" w:hAnsi="Calibri" w:cs="Calibri"/>
-                <w:color w:val="000000"/>
+                <w:rFonts w:ascii="Arial" w:eastAsia="Times New Roman" w:hAnsi="Arial" w:cs="Arial"/>
+                <w:color w:val="000000"/>
+                <w:sz w:val="24"/>
+                <w:szCs w:val="24"/>
+              </w:rPr>
+            </w:pPr>
+            <w:r>
+              <w:rPr>
+                <w:rFonts w:ascii="Arial" w:eastAsia="Times New Roman" w:hAnsi="Arial" w:cs="Arial"/>
+                <w:color w:val="000000"/>
+                <w:sz w:val="24"/>
+                <w:szCs w:val="24"/>
               </w:rPr>
               <w:t>List all Post</w:t>
             </w:r>
@@ -1909,14 +2588,18 @@
             <w:pPr>
               <w:spacing w:after="0" w:line="240" w:lineRule="auto"/>
               <w:rPr>
-                <w:rFonts w:ascii="Calibri" w:eastAsia="Times New Roman" w:hAnsi="Calibri" w:cs="Calibri"/>
-                <w:color w:val="000000"/>
-              </w:rPr>
-            </w:pPr>
-            <w:r>
-              <w:rPr>
-                <w:rFonts w:ascii="Calibri" w:eastAsia="Times New Roman" w:hAnsi="Calibri" w:cs="Calibri"/>
-                <w:color w:val="000000"/>
+                <w:rFonts w:ascii="Arial" w:eastAsia="Times New Roman" w:hAnsi="Arial" w:cs="Arial"/>
+                <w:color w:val="000000"/>
+                <w:sz w:val="24"/>
+                <w:szCs w:val="24"/>
+              </w:rPr>
+            </w:pPr>
+            <w:r>
+              <w:rPr>
+                <w:rFonts w:ascii="Arial" w:eastAsia="Times New Roman" w:hAnsi="Arial" w:cs="Arial"/>
+                <w:color w:val="000000"/>
+                <w:sz w:val="24"/>
+                <w:szCs w:val="24"/>
               </w:rPr>
               <w:t>GET/ POST</w:t>
             </w:r>
@@ -1939,14 +2622,18 @@
             <w:pPr>
               <w:spacing w:after="0" w:line="240" w:lineRule="auto"/>
               <w:rPr>
-                <w:rFonts w:ascii="Calibri" w:eastAsia="Times New Roman" w:hAnsi="Calibri" w:cs="Calibri"/>
-                <w:color w:val="000000"/>
-              </w:rPr>
-            </w:pPr>
-            <w:r>
-              <w:rPr>
-                <w:rFonts w:ascii="Calibri" w:eastAsia="Times New Roman" w:hAnsi="Calibri" w:cs="Calibri"/>
-                <w:color w:val="000000"/>
+                <w:rFonts w:ascii="Arial" w:eastAsia="Times New Roman" w:hAnsi="Arial" w:cs="Arial"/>
+                <w:color w:val="000000"/>
+                <w:sz w:val="24"/>
+                <w:szCs w:val="24"/>
+              </w:rPr>
+            </w:pPr>
+            <w:r>
+              <w:rPr>
+                <w:rFonts w:ascii="Arial" w:eastAsia="Times New Roman" w:hAnsi="Arial" w:cs="Arial"/>
+                <w:color w:val="000000"/>
+                <w:sz w:val="24"/>
+                <w:szCs w:val="24"/>
               </w:rPr>
               <w:t>http://127.0.0.1:8000/posts/</w:t>
             </w:r>
@@ -1975,14 +2662,18 @@
             <w:pPr>
               <w:spacing w:after="0" w:line="240" w:lineRule="auto"/>
               <w:rPr>
-                <w:rFonts w:ascii="Calibri" w:eastAsia="Times New Roman" w:hAnsi="Calibri" w:cs="Calibri"/>
-                <w:color w:val="000000"/>
-              </w:rPr>
-            </w:pPr>
-            <w:r>
-              <w:rPr>
-                <w:rFonts w:ascii="Calibri" w:eastAsia="Times New Roman" w:hAnsi="Calibri" w:cs="Calibri"/>
-                <w:color w:val="000000"/>
+                <w:rFonts w:ascii="Arial" w:eastAsia="Times New Roman" w:hAnsi="Arial" w:cs="Arial"/>
+                <w:color w:val="000000"/>
+                <w:sz w:val="24"/>
+                <w:szCs w:val="24"/>
+              </w:rPr>
+            </w:pPr>
+            <w:r>
+              <w:rPr>
+                <w:rFonts w:ascii="Arial" w:eastAsia="Times New Roman" w:hAnsi="Arial" w:cs="Arial"/>
+                <w:color w:val="000000"/>
+                <w:sz w:val="24"/>
+                <w:szCs w:val="24"/>
               </w:rPr>
               <w:t> </w:t>
             </w:r>
@@ -2005,14 +2696,18 @@
             <w:pPr>
               <w:spacing w:after="0" w:line="240" w:lineRule="auto"/>
               <w:rPr>
-                <w:rFonts w:ascii="Calibri" w:eastAsia="Times New Roman" w:hAnsi="Calibri" w:cs="Calibri"/>
-                <w:color w:val="000000"/>
-              </w:rPr>
-            </w:pPr>
-            <w:r>
-              <w:rPr>
-                <w:rFonts w:ascii="Calibri" w:eastAsia="Times New Roman" w:hAnsi="Calibri" w:cs="Calibri"/>
-                <w:color w:val="000000"/>
+                <w:rFonts w:ascii="Arial" w:eastAsia="Times New Roman" w:hAnsi="Arial" w:cs="Arial"/>
+                <w:color w:val="000000"/>
+                <w:sz w:val="24"/>
+                <w:szCs w:val="24"/>
+              </w:rPr>
+            </w:pPr>
+            <w:r>
+              <w:rPr>
+                <w:rFonts w:ascii="Arial" w:eastAsia="Times New Roman" w:hAnsi="Arial" w:cs="Arial"/>
+                <w:color w:val="000000"/>
+                <w:sz w:val="24"/>
+                <w:szCs w:val="24"/>
               </w:rPr>
               <w:t>Get and update specific post</w:t>
             </w:r>
@@ -2036,14 +2731,18 @@
             <w:pPr>
               <w:spacing w:after="0" w:line="240" w:lineRule="auto"/>
               <w:rPr>
-                <w:rFonts w:ascii="Calibri" w:eastAsia="Times New Roman" w:hAnsi="Calibri" w:cs="Calibri"/>
-                <w:color w:val="000000"/>
-              </w:rPr>
-            </w:pPr>
-            <w:r>
-              <w:rPr>
-                <w:rFonts w:ascii="Calibri" w:eastAsia="Times New Roman" w:hAnsi="Calibri" w:cs="Calibri"/>
-                <w:color w:val="000000"/>
+                <w:rFonts w:ascii="Arial" w:eastAsia="Times New Roman" w:hAnsi="Arial" w:cs="Arial"/>
+                <w:color w:val="000000"/>
+                <w:sz w:val="24"/>
+                <w:szCs w:val="24"/>
+              </w:rPr>
+            </w:pPr>
+            <w:r>
+              <w:rPr>
+                <w:rFonts w:ascii="Arial" w:eastAsia="Times New Roman" w:hAnsi="Arial" w:cs="Arial"/>
+                <w:color w:val="000000"/>
+                <w:sz w:val="24"/>
+                <w:szCs w:val="24"/>
               </w:rPr>
               <w:t xml:space="preserve">PUT/ DELETE </w:t>
             </w:r>
@@ -2066,14 +2765,18 @@
             <w:pPr>
               <w:spacing w:after="0" w:line="240" w:lineRule="auto"/>
               <w:rPr>
-                <w:rFonts w:ascii="Calibri" w:eastAsia="Times New Roman" w:hAnsi="Calibri" w:cs="Calibri"/>
-                <w:color w:val="000000"/>
-              </w:rPr>
-            </w:pPr>
-            <w:r>
-              <w:rPr>
-                <w:rFonts w:ascii="Calibri" w:eastAsia="Times New Roman" w:hAnsi="Calibri" w:cs="Calibri"/>
-                <w:color w:val="000000"/>
+                <w:rFonts w:ascii="Arial" w:eastAsia="Times New Roman" w:hAnsi="Arial" w:cs="Arial"/>
+                <w:color w:val="000000"/>
+                <w:sz w:val="24"/>
+                <w:szCs w:val="24"/>
+              </w:rPr>
+            </w:pPr>
+            <w:r>
+              <w:rPr>
+                <w:rFonts w:ascii="Arial" w:eastAsia="Times New Roman" w:hAnsi="Arial" w:cs="Arial"/>
+                <w:color w:val="000000"/>
+                <w:sz w:val="24"/>
+                <w:szCs w:val="24"/>
               </w:rPr>
               <w:t>http://127.0.0.1:8000/posts/&lt;postid&gt;</w:t>
             </w:r>
@@ -2102,14 +2805,18 @@
             <w:pPr>
               <w:spacing w:after="0" w:line="240" w:lineRule="auto"/>
               <w:rPr>
-                <w:rFonts w:ascii="Calibri" w:eastAsia="Times New Roman" w:hAnsi="Calibri" w:cs="Calibri"/>
-                <w:color w:val="000000"/>
-              </w:rPr>
-            </w:pPr>
-            <w:r>
-              <w:rPr>
-                <w:rFonts w:ascii="Calibri" w:eastAsia="Times New Roman" w:hAnsi="Calibri" w:cs="Calibri"/>
-                <w:color w:val="000000"/>
+                <w:rFonts w:ascii="Arial" w:eastAsia="Times New Roman" w:hAnsi="Arial" w:cs="Arial"/>
+                <w:color w:val="000000"/>
+                <w:sz w:val="24"/>
+                <w:szCs w:val="24"/>
+              </w:rPr>
+            </w:pPr>
+            <w:r>
+              <w:rPr>
+                <w:rFonts w:ascii="Arial" w:eastAsia="Times New Roman" w:hAnsi="Arial" w:cs="Arial"/>
+                <w:color w:val="000000"/>
+                <w:sz w:val="24"/>
+                <w:szCs w:val="24"/>
               </w:rPr>
               <w:t> </w:t>
             </w:r>
@@ -2132,14 +2839,18 @@
             <w:pPr>
               <w:spacing w:after="0" w:line="240" w:lineRule="auto"/>
               <w:rPr>
-                <w:rFonts w:ascii="Calibri" w:eastAsia="Times New Roman" w:hAnsi="Calibri" w:cs="Calibri"/>
-                <w:color w:val="000000"/>
-              </w:rPr>
-            </w:pPr>
-            <w:r>
-              <w:rPr>
-                <w:rFonts w:ascii="Calibri" w:eastAsia="Times New Roman" w:hAnsi="Calibri" w:cs="Calibri"/>
-                <w:color w:val="000000"/>
+                <w:rFonts w:ascii="Arial" w:eastAsia="Times New Roman" w:hAnsi="Arial" w:cs="Arial"/>
+                <w:color w:val="000000"/>
+                <w:sz w:val="24"/>
+                <w:szCs w:val="24"/>
+              </w:rPr>
+            </w:pPr>
+            <w:r>
+              <w:rPr>
+                <w:rFonts w:ascii="Arial" w:eastAsia="Times New Roman" w:hAnsi="Arial" w:cs="Arial"/>
+                <w:color w:val="000000"/>
+                <w:sz w:val="24"/>
+                <w:szCs w:val="24"/>
               </w:rPr>
               <w:t>Get specific user by title</w:t>
             </w:r>
@@ -2163,14 +2874,18 @@
             <w:pPr>
               <w:spacing w:after="0" w:line="240" w:lineRule="auto"/>
               <w:rPr>
-                <w:rFonts w:ascii="Calibri" w:eastAsia="Times New Roman" w:hAnsi="Calibri" w:cs="Calibri"/>
-                <w:color w:val="000000"/>
-              </w:rPr>
-            </w:pPr>
-            <w:r>
-              <w:rPr>
-                <w:rFonts w:ascii="Calibri" w:eastAsia="Times New Roman" w:hAnsi="Calibri" w:cs="Calibri"/>
-                <w:color w:val="000000"/>
+                <w:rFonts w:ascii="Arial" w:eastAsia="Times New Roman" w:hAnsi="Arial" w:cs="Arial"/>
+                <w:color w:val="000000"/>
+                <w:sz w:val="24"/>
+                <w:szCs w:val="24"/>
+              </w:rPr>
+            </w:pPr>
+            <w:r>
+              <w:rPr>
+                <w:rFonts w:ascii="Arial" w:eastAsia="Times New Roman" w:hAnsi="Arial" w:cs="Arial"/>
+                <w:color w:val="000000"/>
+                <w:sz w:val="24"/>
+                <w:szCs w:val="24"/>
               </w:rPr>
               <w:t>GET</w:t>
             </w:r>
@@ -2193,14 +2908,18 @@
             <w:pPr>
               <w:spacing w:after="0" w:line="240" w:lineRule="auto"/>
               <w:rPr>
-                <w:rFonts w:ascii="Calibri" w:eastAsia="Times New Roman" w:hAnsi="Calibri" w:cs="Calibri"/>
-                <w:color w:val="000000"/>
-              </w:rPr>
-            </w:pPr>
-            <w:r>
-              <w:rPr>
-                <w:rFonts w:ascii="Calibri" w:eastAsia="Times New Roman" w:hAnsi="Calibri" w:cs="Calibri"/>
-                <w:color w:val="000000"/>
+                <w:rFonts w:ascii="Arial" w:eastAsia="Times New Roman" w:hAnsi="Arial" w:cs="Arial"/>
+                <w:color w:val="000000"/>
+                <w:sz w:val="24"/>
+                <w:szCs w:val="24"/>
+              </w:rPr>
+            </w:pPr>
+            <w:r>
+              <w:rPr>
+                <w:rFonts w:ascii="Arial" w:eastAsia="Times New Roman" w:hAnsi="Arial" w:cs="Arial"/>
+                <w:color w:val="000000"/>
+                <w:sz w:val="24"/>
+                <w:szCs w:val="24"/>
               </w:rPr>
               <w:t>http://127.0.0.1:8000/posts/title=&lt;title&gt;</w:t>
             </w:r>
@@ -2229,14 +2948,18 @@
             <w:pPr>
               <w:spacing w:after="0" w:line="240" w:lineRule="auto"/>
               <w:rPr>
-                <w:rFonts w:ascii="Calibri" w:eastAsia="Times New Roman" w:hAnsi="Calibri" w:cs="Calibri"/>
-                <w:color w:val="000000"/>
-              </w:rPr>
-            </w:pPr>
-            <w:r>
-              <w:rPr>
-                <w:rFonts w:ascii="Calibri" w:eastAsia="Times New Roman" w:hAnsi="Calibri" w:cs="Calibri"/>
-                <w:color w:val="000000"/>
+                <w:rFonts w:ascii="Arial" w:eastAsia="Times New Roman" w:hAnsi="Arial" w:cs="Arial"/>
+                <w:color w:val="000000"/>
+                <w:sz w:val="24"/>
+                <w:szCs w:val="24"/>
+              </w:rPr>
+            </w:pPr>
+            <w:r>
+              <w:rPr>
+                <w:rFonts w:ascii="Arial" w:eastAsia="Times New Roman" w:hAnsi="Arial" w:cs="Arial"/>
+                <w:color w:val="000000"/>
+                <w:sz w:val="24"/>
+                <w:szCs w:val="24"/>
               </w:rPr>
               <w:t> </w:t>
             </w:r>
@@ -2259,14 +2982,18 @@
             <w:pPr>
               <w:spacing w:after="0" w:line="240" w:lineRule="auto"/>
               <w:rPr>
-                <w:rFonts w:ascii="Calibri" w:eastAsia="Times New Roman" w:hAnsi="Calibri" w:cs="Calibri"/>
-                <w:color w:val="000000"/>
-              </w:rPr>
-            </w:pPr>
-            <w:r>
-              <w:rPr>
-                <w:rFonts w:ascii="Calibri" w:eastAsia="Times New Roman" w:hAnsi="Calibri" w:cs="Calibri"/>
-                <w:color w:val="000000"/>
+                <w:rFonts w:ascii="Arial" w:eastAsia="Times New Roman" w:hAnsi="Arial" w:cs="Arial"/>
+                <w:color w:val="000000"/>
+                <w:sz w:val="24"/>
+                <w:szCs w:val="24"/>
+              </w:rPr>
+            </w:pPr>
+            <w:r>
+              <w:rPr>
+                <w:rFonts w:ascii="Arial" w:eastAsia="Times New Roman" w:hAnsi="Arial" w:cs="Arial"/>
+                <w:color w:val="000000"/>
+                <w:sz w:val="24"/>
+                <w:szCs w:val="24"/>
               </w:rPr>
               <w:t>Get specific user by content</w:t>
             </w:r>
@@ -2290,14 +3017,18 @@
             <w:pPr>
               <w:spacing w:after="0" w:line="240" w:lineRule="auto"/>
               <w:rPr>
-                <w:rFonts w:ascii="Calibri" w:eastAsia="Times New Roman" w:hAnsi="Calibri" w:cs="Calibri"/>
-                <w:color w:val="000000"/>
-              </w:rPr>
-            </w:pPr>
-            <w:r>
-              <w:rPr>
-                <w:rFonts w:ascii="Calibri" w:eastAsia="Times New Roman" w:hAnsi="Calibri" w:cs="Calibri"/>
-                <w:color w:val="000000"/>
+                <w:rFonts w:ascii="Arial" w:eastAsia="Times New Roman" w:hAnsi="Arial" w:cs="Arial"/>
+                <w:color w:val="000000"/>
+                <w:sz w:val="24"/>
+                <w:szCs w:val="24"/>
+              </w:rPr>
+            </w:pPr>
+            <w:r>
+              <w:rPr>
+                <w:rFonts w:ascii="Arial" w:eastAsia="Times New Roman" w:hAnsi="Arial" w:cs="Arial"/>
+                <w:color w:val="000000"/>
+                <w:sz w:val="24"/>
+                <w:szCs w:val="24"/>
               </w:rPr>
               <w:t>GET</w:t>
             </w:r>
@@ -2320,14 +3051,18 @@
             <w:pPr>
               <w:spacing w:after="0" w:line="240" w:lineRule="auto"/>
               <w:rPr>
-                <w:rFonts w:ascii="Calibri" w:eastAsia="Times New Roman" w:hAnsi="Calibri" w:cs="Calibri"/>
-                <w:color w:val="000000"/>
-              </w:rPr>
-            </w:pPr>
-            <w:r>
-              <w:rPr>
-                <w:rFonts w:ascii="Calibri" w:eastAsia="Times New Roman" w:hAnsi="Calibri" w:cs="Calibri"/>
-                <w:color w:val="000000"/>
+                <w:rFonts w:ascii="Arial" w:eastAsia="Times New Roman" w:hAnsi="Arial" w:cs="Arial"/>
+                <w:color w:val="000000"/>
+                <w:sz w:val="24"/>
+                <w:szCs w:val="24"/>
+              </w:rPr>
+            </w:pPr>
+            <w:r>
+              <w:rPr>
+                <w:rFonts w:ascii="Arial" w:eastAsia="Times New Roman" w:hAnsi="Arial" w:cs="Arial"/>
+                <w:color w:val="000000"/>
+                <w:sz w:val="24"/>
+                <w:szCs w:val="24"/>
               </w:rPr>
               <w:t>http://127.0.0.1:8000/posts/content=&lt;content&gt;</w:t>
             </w:r>
@@ -2356,14 +3091,18 @@
             <w:pPr>
               <w:spacing w:after="0" w:line="240" w:lineRule="auto"/>
               <w:rPr>
-                <w:rFonts w:ascii="Calibri" w:eastAsia="Times New Roman" w:hAnsi="Calibri" w:cs="Calibri"/>
-                <w:color w:val="000000"/>
-              </w:rPr>
-            </w:pPr>
-            <w:r>
-              <w:rPr>
-                <w:rFonts w:ascii="Calibri" w:eastAsia="Times New Roman" w:hAnsi="Calibri" w:cs="Calibri"/>
-                <w:color w:val="000000"/>
+                <w:rFonts w:ascii="Arial" w:eastAsia="Times New Roman" w:hAnsi="Arial" w:cs="Arial"/>
+                <w:color w:val="000000"/>
+                <w:sz w:val="24"/>
+                <w:szCs w:val="24"/>
+              </w:rPr>
+            </w:pPr>
+            <w:r>
+              <w:rPr>
+                <w:rFonts w:ascii="Arial" w:eastAsia="Times New Roman" w:hAnsi="Arial" w:cs="Arial"/>
+                <w:color w:val="000000"/>
+                <w:sz w:val="24"/>
+                <w:szCs w:val="24"/>
               </w:rPr>
               <w:t> </w:t>
             </w:r>
@@ -2386,14 +3125,18 @@
             <w:pPr>
               <w:spacing w:after="0" w:line="240" w:lineRule="auto"/>
               <w:rPr>
-                <w:rFonts w:ascii="Calibri" w:eastAsia="Times New Roman" w:hAnsi="Calibri" w:cs="Calibri"/>
-                <w:color w:val="000000"/>
-              </w:rPr>
-            </w:pPr>
-            <w:r>
-              <w:rPr>
-                <w:rFonts w:ascii="Calibri" w:eastAsia="Times New Roman" w:hAnsi="Calibri" w:cs="Calibri"/>
-                <w:color w:val="000000"/>
+                <w:rFonts w:ascii="Arial" w:eastAsia="Times New Roman" w:hAnsi="Arial" w:cs="Arial"/>
+                <w:color w:val="000000"/>
+                <w:sz w:val="24"/>
+                <w:szCs w:val="24"/>
+              </w:rPr>
+            </w:pPr>
+            <w:r>
+              <w:rPr>
+                <w:rFonts w:ascii="Arial" w:eastAsia="Times New Roman" w:hAnsi="Arial" w:cs="Arial"/>
+                <w:color w:val="000000"/>
+                <w:sz w:val="24"/>
+                <w:szCs w:val="24"/>
               </w:rPr>
               <w:t>Get specific user by subtitle</w:t>
             </w:r>
@@ -2417,14 +3160,18 @@
             <w:pPr>
               <w:spacing w:after="0" w:line="240" w:lineRule="auto"/>
               <w:rPr>
-                <w:rFonts w:ascii="Calibri" w:eastAsia="Times New Roman" w:hAnsi="Calibri" w:cs="Calibri"/>
-                <w:color w:val="000000"/>
-              </w:rPr>
-            </w:pPr>
-            <w:r>
-              <w:rPr>
-                <w:rFonts w:ascii="Calibri" w:eastAsia="Times New Roman" w:hAnsi="Calibri" w:cs="Calibri"/>
-                <w:color w:val="000000"/>
+                <w:rFonts w:ascii="Arial" w:eastAsia="Times New Roman" w:hAnsi="Arial" w:cs="Arial"/>
+                <w:color w:val="000000"/>
+                <w:sz w:val="24"/>
+                <w:szCs w:val="24"/>
+              </w:rPr>
+            </w:pPr>
+            <w:r>
+              <w:rPr>
+                <w:rFonts w:ascii="Arial" w:eastAsia="Times New Roman" w:hAnsi="Arial" w:cs="Arial"/>
+                <w:color w:val="000000"/>
+                <w:sz w:val="24"/>
+                <w:szCs w:val="24"/>
               </w:rPr>
               <w:t>GET</w:t>
             </w:r>
@@ -2447,14 +3194,18 @@
             <w:pPr>
               <w:spacing w:after="0" w:line="240" w:lineRule="auto"/>
               <w:rPr>
-                <w:rFonts w:ascii="Calibri" w:eastAsia="Times New Roman" w:hAnsi="Calibri" w:cs="Calibri"/>
-                <w:color w:val="000000"/>
-              </w:rPr>
-            </w:pPr>
-            <w:r>
-              <w:rPr>
-                <w:rFonts w:ascii="Calibri" w:eastAsia="Times New Roman" w:hAnsi="Calibri" w:cs="Calibri"/>
-                <w:color w:val="000000"/>
+                <w:rFonts w:ascii="Arial" w:eastAsia="Times New Roman" w:hAnsi="Arial" w:cs="Arial"/>
+                <w:color w:val="000000"/>
+                <w:sz w:val="24"/>
+                <w:szCs w:val="24"/>
+              </w:rPr>
+            </w:pPr>
+            <w:r>
+              <w:rPr>
+                <w:rFonts w:ascii="Arial" w:eastAsia="Times New Roman" w:hAnsi="Arial" w:cs="Arial"/>
+                <w:color w:val="000000"/>
+                <w:sz w:val="24"/>
+                <w:szCs w:val="24"/>
               </w:rPr>
               <w:t>http://127.0.0.1:8000/posts/subtitle=&lt;subtitle&gt;</w:t>
             </w:r>
@@ -2483,14 +3234,18 @@
             <w:pPr>
               <w:spacing w:after="0" w:line="240" w:lineRule="auto"/>
               <w:rPr>
-                <w:rFonts w:ascii="Calibri" w:eastAsia="Times New Roman" w:hAnsi="Calibri" w:cs="Calibri"/>
-                <w:color w:val="000000"/>
-              </w:rPr>
-            </w:pPr>
-            <w:r>
-              <w:rPr>
-                <w:rFonts w:ascii="Calibri" w:eastAsia="Times New Roman" w:hAnsi="Calibri" w:cs="Calibri"/>
-                <w:color w:val="000000"/>
+                <w:rFonts w:ascii="Arial" w:eastAsia="Times New Roman" w:hAnsi="Arial" w:cs="Arial"/>
+                <w:color w:val="000000"/>
+                <w:sz w:val="24"/>
+                <w:szCs w:val="24"/>
+              </w:rPr>
+            </w:pPr>
+            <w:r>
+              <w:rPr>
+                <w:rFonts w:ascii="Arial" w:eastAsia="Times New Roman" w:hAnsi="Arial" w:cs="Arial"/>
+                <w:color w:val="000000"/>
+                <w:sz w:val="24"/>
+                <w:szCs w:val="24"/>
               </w:rPr>
               <w:t> </w:t>
             </w:r>
@@ -2513,16 +3268,40 @@
             <w:pPr>
               <w:spacing w:after="0" w:line="240" w:lineRule="auto"/>
               <w:rPr>
-                <w:rFonts w:ascii="Calibri" w:eastAsia="Times New Roman" w:hAnsi="Calibri" w:cs="Calibri"/>
-                <w:color w:val="000000"/>
-              </w:rPr>
-            </w:pPr>
-            <w:r>
-              <w:rPr>
-                <w:rFonts w:ascii="Calibri" w:eastAsia="Times New Roman" w:hAnsi="Calibri" w:cs="Calibri"/>
-                <w:color w:val="000000"/>
-              </w:rPr>
-              <w:t>Get all users records containing the seachvalue in title, subtitle, content</w:t>
+                <w:rFonts w:ascii="Arial" w:eastAsia="Times New Roman" w:hAnsi="Arial" w:cs="Arial"/>
+                <w:color w:val="000000"/>
+                <w:sz w:val="24"/>
+                <w:szCs w:val="24"/>
+              </w:rPr>
+            </w:pPr>
+            <w:r>
+              <w:rPr>
+                <w:rFonts w:ascii="Arial" w:eastAsia="Times New Roman" w:hAnsi="Arial" w:cs="Arial"/>
+                <w:color w:val="000000"/>
+                <w:sz w:val="24"/>
+                <w:szCs w:val="24"/>
+              </w:rPr>
+              <w:t xml:space="preserve">Get all users records containing the </w:t>
+            </w:r>
+            <w:proofErr w:type="spellStart"/>
+            <w:r>
+              <w:rPr>
+                <w:rFonts w:ascii="Arial" w:eastAsia="Times New Roman" w:hAnsi="Arial" w:cs="Arial"/>
+                <w:color w:val="000000"/>
+                <w:sz w:val="24"/>
+                <w:szCs w:val="24"/>
+              </w:rPr>
+              <w:t>seachvalue</w:t>
+            </w:r>
+            <w:proofErr w:type="spellEnd"/>
+            <w:r>
+              <w:rPr>
+                <w:rFonts w:ascii="Arial" w:eastAsia="Times New Roman" w:hAnsi="Arial" w:cs="Arial"/>
+                <w:color w:val="000000"/>
+                <w:sz w:val="24"/>
+                <w:szCs w:val="24"/>
+              </w:rPr>
+              <w:t xml:space="preserve"> in title, subtitle, content</w:t>
             </w:r>
           </w:p>
         </w:tc>
@@ -2544,14 +3323,18 @@
             <w:pPr>
               <w:spacing w:after="0" w:line="240" w:lineRule="auto"/>
               <w:rPr>
-                <w:rFonts w:ascii="Calibri" w:eastAsia="Times New Roman" w:hAnsi="Calibri" w:cs="Calibri"/>
-                <w:color w:val="000000"/>
-              </w:rPr>
-            </w:pPr>
-            <w:r>
-              <w:rPr>
-                <w:rFonts w:ascii="Calibri" w:eastAsia="Times New Roman" w:hAnsi="Calibri" w:cs="Calibri"/>
-                <w:color w:val="000000"/>
+                <w:rFonts w:ascii="Arial" w:eastAsia="Times New Roman" w:hAnsi="Arial" w:cs="Arial"/>
+                <w:color w:val="000000"/>
+                <w:sz w:val="24"/>
+                <w:szCs w:val="24"/>
+              </w:rPr>
+            </w:pPr>
+            <w:r>
+              <w:rPr>
+                <w:rFonts w:ascii="Arial" w:eastAsia="Times New Roman" w:hAnsi="Arial" w:cs="Arial"/>
+                <w:color w:val="000000"/>
+                <w:sz w:val="24"/>
+                <w:szCs w:val="24"/>
               </w:rPr>
               <w:t>GET</w:t>
             </w:r>
@@ -2574,14 +3357,18 @@
             <w:pPr>
               <w:spacing w:after="0" w:line="240" w:lineRule="auto"/>
               <w:rPr>
-                <w:rFonts w:ascii="Calibri" w:eastAsia="Times New Roman" w:hAnsi="Calibri" w:cs="Calibri"/>
-                <w:color w:val="000000"/>
-              </w:rPr>
-            </w:pPr>
-            <w:r>
-              <w:rPr>
-                <w:rFonts w:ascii="Calibri" w:eastAsia="Times New Roman" w:hAnsi="Calibri" w:cs="Calibri"/>
-                <w:color w:val="000000"/>
+                <w:rFonts w:ascii="Arial" w:eastAsia="Times New Roman" w:hAnsi="Arial" w:cs="Arial"/>
+                <w:color w:val="000000"/>
+                <w:sz w:val="24"/>
+                <w:szCs w:val="24"/>
+              </w:rPr>
+            </w:pPr>
+            <w:r>
+              <w:rPr>
+                <w:rFonts w:ascii="Arial" w:eastAsia="Times New Roman" w:hAnsi="Arial" w:cs="Arial"/>
+                <w:color w:val="000000"/>
+                <w:sz w:val="24"/>
+                <w:szCs w:val="24"/>
               </w:rPr>
               <w:t>http://127.0.0.1:8000/posts/?search=&lt;searchvalue&gt;</w:t>
             </w:r>
@@ -2610,14 +3397,18 @@
             <w:pPr>
               <w:spacing w:after="0" w:line="240" w:lineRule="auto"/>
               <w:rPr>
-                <w:rFonts w:ascii="Calibri" w:eastAsia="Times New Roman" w:hAnsi="Calibri" w:cs="Calibri"/>
-                <w:color w:val="000000"/>
-              </w:rPr>
-            </w:pPr>
-            <w:r>
-              <w:rPr>
-                <w:rFonts w:ascii="Calibri" w:eastAsia="Times New Roman" w:hAnsi="Calibri" w:cs="Calibri"/>
-                <w:color w:val="000000"/>
+                <w:rFonts w:ascii="Arial" w:eastAsia="Times New Roman" w:hAnsi="Arial" w:cs="Arial"/>
+                <w:color w:val="000000"/>
+                <w:sz w:val="24"/>
+                <w:szCs w:val="24"/>
+              </w:rPr>
+            </w:pPr>
+            <w:r>
+              <w:rPr>
+                <w:rFonts w:ascii="Arial" w:eastAsia="Times New Roman" w:hAnsi="Arial" w:cs="Arial"/>
+                <w:color w:val="000000"/>
+                <w:sz w:val="24"/>
+                <w:szCs w:val="24"/>
               </w:rPr>
               <w:t> </w:t>
             </w:r>
@@ -2640,14 +3431,18 @@
             <w:pPr>
               <w:spacing w:after="0" w:line="240" w:lineRule="auto"/>
               <w:rPr>
-                <w:rFonts w:ascii="Calibri" w:eastAsia="Times New Roman" w:hAnsi="Calibri" w:cs="Calibri"/>
-                <w:color w:val="000000"/>
-              </w:rPr>
-            </w:pPr>
-            <w:r>
-              <w:rPr>
-                <w:rFonts w:ascii="Calibri" w:eastAsia="Times New Roman" w:hAnsi="Calibri" w:cs="Calibri"/>
-                <w:color w:val="000000"/>
+                <w:rFonts w:ascii="Arial" w:eastAsia="Times New Roman" w:hAnsi="Arial" w:cs="Arial"/>
+                <w:color w:val="000000"/>
+                <w:sz w:val="24"/>
+                <w:szCs w:val="24"/>
+              </w:rPr>
+            </w:pPr>
+            <w:r>
+              <w:rPr>
+                <w:rFonts w:ascii="Arial" w:eastAsia="Times New Roman" w:hAnsi="Arial" w:cs="Arial"/>
+                <w:color w:val="000000"/>
+                <w:sz w:val="24"/>
+                <w:szCs w:val="24"/>
               </w:rPr>
               <w:t> </w:t>
             </w:r>
@@ -2671,14 +3466,18 @@
             <w:pPr>
               <w:spacing w:after="0" w:line="240" w:lineRule="auto"/>
               <w:rPr>
-                <w:rFonts w:ascii="Calibri" w:eastAsia="Times New Roman" w:hAnsi="Calibri" w:cs="Calibri"/>
-                <w:color w:val="000000"/>
-              </w:rPr>
-            </w:pPr>
-            <w:r>
-              <w:rPr>
-                <w:rFonts w:ascii="Calibri" w:eastAsia="Times New Roman" w:hAnsi="Calibri" w:cs="Calibri"/>
-                <w:color w:val="000000"/>
+                <w:rFonts w:ascii="Arial" w:eastAsia="Times New Roman" w:hAnsi="Arial" w:cs="Arial"/>
+                <w:color w:val="000000"/>
+                <w:sz w:val="24"/>
+                <w:szCs w:val="24"/>
+              </w:rPr>
+            </w:pPr>
+            <w:r>
+              <w:rPr>
+                <w:rFonts w:ascii="Arial" w:eastAsia="Times New Roman" w:hAnsi="Arial" w:cs="Arial"/>
+                <w:color w:val="000000"/>
+                <w:sz w:val="24"/>
+                <w:szCs w:val="24"/>
               </w:rPr>
               <w:t> </w:t>
             </w:r>
@@ -2701,14 +3500,18 @@
             <w:pPr>
               <w:spacing w:after="0" w:line="240" w:lineRule="auto"/>
               <w:rPr>
-                <w:rFonts w:ascii="Calibri" w:eastAsia="Times New Roman" w:hAnsi="Calibri" w:cs="Calibri"/>
-                <w:color w:val="000000"/>
-              </w:rPr>
-            </w:pPr>
-            <w:r>
-              <w:rPr>
-                <w:rFonts w:ascii="Calibri" w:eastAsia="Times New Roman" w:hAnsi="Calibri" w:cs="Calibri"/>
-                <w:color w:val="000000"/>
+                <w:rFonts w:ascii="Arial" w:eastAsia="Times New Roman" w:hAnsi="Arial" w:cs="Arial"/>
+                <w:color w:val="000000"/>
+                <w:sz w:val="24"/>
+                <w:szCs w:val="24"/>
+              </w:rPr>
+            </w:pPr>
+            <w:r>
+              <w:rPr>
+                <w:rFonts w:ascii="Arial" w:eastAsia="Times New Roman" w:hAnsi="Arial" w:cs="Arial"/>
+                <w:color w:val="000000"/>
+                <w:sz w:val="24"/>
+                <w:szCs w:val="24"/>
               </w:rPr>
               <w:t> </w:t>
             </w:r>
@@ -2737,14 +3540,18 @@
             <w:pPr>
               <w:spacing w:after="0" w:line="240" w:lineRule="auto"/>
               <w:rPr>
-                <w:rFonts w:ascii="Calibri" w:eastAsia="Times New Roman" w:hAnsi="Calibri" w:cs="Calibri"/>
-                <w:color w:val="000000"/>
-              </w:rPr>
-            </w:pPr>
-            <w:r>
-              <w:rPr>
-                <w:rFonts w:ascii="Calibri" w:eastAsia="Times New Roman" w:hAnsi="Calibri" w:cs="Calibri"/>
-                <w:color w:val="000000"/>
+                <w:rFonts w:ascii="Arial" w:eastAsia="Times New Roman" w:hAnsi="Arial" w:cs="Arial"/>
+                <w:color w:val="000000"/>
+                <w:sz w:val="24"/>
+                <w:szCs w:val="24"/>
+              </w:rPr>
+            </w:pPr>
+            <w:r>
+              <w:rPr>
+                <w:rFonts w:ascii="Arial" w:eastAsia="Times New Roman" w:hAnsi="Arial" w:cs="Arial"/>
+                <w:color w:val="000000"/>
+                <w:sz w:val="24"/>
+                <w:szCs w:val="24"/>
               </w:rPr>
               <w:t>Comments</w:t>
             </w:r>
@@ -2767,14 +3574,18 @@
             <w:pPr>
               <w:spacing w:after="0" w:line="240" w:lineRule="auto"/>
               <w:rPr>
-                <w:rFonts w:ascii="Calibri" w:eastAsia="Times New Roman" w:hAnsi="Calibri" w:cs="Calibri"/>
-                <w:color w:val="000000"/>
-              </w:rPr>
-            </w:pPr>
-            <w:r>
-              <w:rPr>
-                <w:rFonts w:ascii="Calibri" w:eastAsia="Times New Roman" w:hAnsi="Calibri" w:cs="Calibri"/>
-                <w:color w:val="000000"/>
+                <w:rFonts w:ascii="Arial" w:eastAsia="Times New Roman" w:hAnsi="Arial" w:cs="Arial"/>
+                <w:color w:val="000000"/>
+                <w:sz w:val="24"/>
+                <w:szCs w:val="24"/>
+              </w:rPr>
+            </w:pPr>
+            <w:r>
+              <w:rPr>
+                <w:rFonts w:ascii="Arial" w:eastAsia="Times New Roman" w:hAnsi="Arial" w:cs="Arial"/>
+                <w:color w:val="000000"/>
+                <w:sz w:val="24"/>
+                <w:szCs w:val="24"/>
               </w:rPr>
               <w:t>List all Comments for the Post</w:t>
             </w:r>
@@ -2798,14 +3609,18 @@
             <w:pPr>
               <w:spacing w:after="0" w:line="240" w:lineRule="auto"/>
               <w:rPr>
-                <w:rFonts w:ascii="Calibri" w:eastAsia="Times New Roman" w:hAnsi="Calibri" w:cs="Calibri"/>
-                <w:color w:val="000000"/>
-              </w:rPr>
-            </w:pPr>
-            <w:r>
-              <w:rPr>
-                <w:rFonts w:ascii="Calibri" w:eastAsia="Times New Roman" w:hAnsi="Calibri" w:cs="Calibri"/>
-                <w:color w:val="000000"/>
+                <w:rFonts w:ascii="Arial" w:eastAsia="Times New Roman" w:hAnsi="Arial" w:cs="Arial"/>
+                <w:color w:val="000000"/>
+                <w:sz w:val="24"/>
+                <w:szCs w:val="24"/>
+              </w:rPr>
+            </w:pPr>
+            <w:r>
+              <w:rPr>
+                <w:rFonts w:ascii="Arial" w:eastAsia="Times New Roman" w:hAnsi="Arial" w:cs="Arial"/>
+                <w:color w:val="000000"/>
+                <w:sz w:val="24"/>
+                <w:szCs w:val="24"/>
               </w:rPr>
               <w:t>GET/ POST</w:t>
             </w:r>
@@ -2828,14 +3643,18 @@
             <w:pPr>
               <w:spacing w:after="0" w:line="240" w:lineRule="auto"/>
               <w:rPr>
-                <w:rFonts w:ascii="Calibri" w:eastAsia="Times New Roman" w:hAnsi="Calibri" w:cs="Calibri"/>
-                <w:color w:val="000000"/>
-              </w:rPr>
-            </w:pPr>
-            <w:r>
-              <w:rPr>
-                <w:rFonts w:ascii="Calibri" w:eastAsia="Times New Roman" w:hAnsi="Calibri" w:cs="Calibri"/>
-                <w:color w:val="000000"/>
+                <w:rFonts w:ascii="Arial" w:eastAsia="Times New Roman" w:hAnsi="Arial" w:cs="Arial"/>
+                <w:color w:val="000000"/>
+                <w:sz w:val="24"/>
+                <w:szCs w:val="24"/>
+              </w:rPr>
+            </w:pPr>
+            <w:r>
+              <w:rPr>
+                <w:rFonts w:ascii="Arial" w:eastAsia="Times New Roman" w:hAnsi="Arial" w:cs="Arial"/>
+                <w:color w:val="000000"/>
+                <w:sz w:val="24"/>
+                <w:szCs w:val="24"/>
               </w:rPr>
               <w:t>http://127.0.0.1:8000/posts/&lt;post:id&gt;/comments/</w:t>
             </w:r>
@@ -2864,14 +3683,18 @@
             <w:pPr>
               <w:spacing w:after="0" w:line="240" w:lineRule="auto"/>
               <w:rPr>
-                <w:rFonts w:ascii="Calibri" w:eastAsia="Times New Roman" w:hAnsi="Calibri" w:cs="Calibri"/>
-                <w:color w:val="000000"/>
-              </w:rPr>
-            </w:pPr>
-            <w:r>
-              <w:rPr>
-                <w:rFonts w:ascii="Calibri" w:eastAsia="Times New Roman" w:hAnsi="Calibri" w:cs="Calibri"/>
-                <w:color w:val="000000"/>
+                <w:rFonts w:ascii="Arial" w:eastAsia="Times New Roman" w:hAnsi="Arial" w:cs="Arial"/>
+                <w:color w:val="000000"/>
+                <w:sz w:val="24"/>
+                <w:szCs w:val="24"/>
+              </w:rPr>
+            </w:pPr>
+            <w:r>
+              <w:rPr>
+                <w:rFonts w:ascii="Arial" w:eastAsia="Times New Roman" w:hAnsi="Arial" w:cs="Arial"/>
+                <w:color w:val="000000"/>
+                <w:sz w:val="24"/>
+                <w:szCs w:val="24"/>
               </w:rPr>
               <w:t> </w:t>
             </w:r>
@@ -2894,14 +3717,18 @@
             <w:pPr>
               <w:spacing w:after="0" w:line="240" w:lineRule="auto"/>
               <w:rPr>
-                <w:rFonts w:ascii="Calibri" w:eastAsia="Times New Roman" w:hAnsi="Calibri" w:cs="Calibri"/>
-                <w:color w:val="000000"/>
-              </w:rPr>
-            </w:pPr>
-            <w:r>
-              <w:rPr>
-                <w:rFonts w:ascii="Calibri" w:eastAsia="Times New Roman" w:hAnsi="Calibri" w:cs="Calibri"/>
-                <w:color w:val="000000"/>
+                <w:rFonts w:ascii="Arial" w:eastAsia="Times New Roman" w:hAnsi="Arial" w:cs="Arial"/>
+                <w:color w:val="000000"/>
+                <w:sz w:val="24"/>
+                <w:szCs w:val="24"/>
+              </w:rPr>
+            </w:pPr>
+            <w:r>
+              <w:rPr>
+                <w:rFonts w:ascii="Arial" w:eastAsia="Times New Roman" w:hAnsi="Arial" w:cs="Arial"/>
+                <w:color w:val="000000"/>
+                <w:sz w:val="24"/>
+                <w:szCs w:val="24"/>
               </w:rPr>
               <w:t>Get and update specific comment for a specific post</w:t>
             </w:r>
@@ -2925,14 +3752,18 @@
             <w:pPr>
               <w:spacing w:after="0" w:line="240" w:lineRule="auto"/>
               <w:rPr>
-                <w:rFonts w:ascii="Calibri" w:eastAsia="Times New Roman" w:hAnsi="Calibri" w:cs="Calibri"/>
-                <w:color w:val="000000"/>
-              </w:rPr>
-            </w:pPr>
-            <w:r>
-              <w:rPr>
-                <w:rFonts w:ascii="Calibri" w:eastAsia="Times New Roman" w:hAnsi="Calibri" w:cs="Calibri"/>
-                <w:color w:val="000000"/>
+                <w:rFonts w:ascii="Arial" w:eastAsia="Times New Roman" w:hAnsi="Arial" w:cs="Arial"/>
+                <w:color w:val="000000"/>
+                <w:sz w:val="24"/>
+                <w:szCs w:val="24"/>
+              </w:rPr>
+            </w:pPr>
+            <w:r>
+              <w:rPr>
+                <w:rFonts w:ascii="Arial" w:eastAsia="Times New Roman" w:hAnsi="Arial" w:cs="Arial"/>
+                <w:color w:val="000000"/>
+                <w:sz w:val="24"/>
+                <w:szCs w:val="24"/>
               </w:rPr>
               <w:t>PUT/DELETE</w:t>
             </w:r>
@@ -2955,14 +3786,18 @@
             <w:pPr>
               <w:spacing w:after="0" w:line="240" w:lineRule="auto"/>
               <w:rPr>
-                <w:rFonts w:ascii="Calibri" w:eastAsia="Times New Roman" w:hAnsi="Calibri" w:cs="Calibri"/>
-                <w:color w:val="000000"/>
-              </w:rPr>
-            </w:pPr>
-            <w:r>
-              <w:rPr>
-                <w:rFonts w:ascii="Calibri" w:eastAsia="Times New Roman" w:hAnsi="Calibri" w:cs="Calibri"/>
-                <w:color w:val="000000"/>
+                <w:rFonts w:ascii="Arial" w:eastAsia="Times New Roman" w:hAnsi="Arial" w:cs="Arial"/>
+                <w:color w:val="000000"/>
+                <w:sz w:val="24"/>
+                <w:szCs w:val="24"/>
+              </w:rPr>
+            </w:pPr>
+            <w:r>
+              <w:rPr>
+                <w:rFonts w:ascii="Arial" w:eastAsia="Times New Roman" w:hAnsi="Arial" w:cs="Arial"/>
+                <w:color w:val="000000"/>
+                <w:sz w:val="24"/>
+                <w:szCs w:val="24"/>
               </w:rPr>
               <w:t>http://127.0.0.1:8000/posts/&lt;postid&gt;/comments/&lt;commnetid&gt;</w:t>
             </w:r>
@@ -2991,14 +3826,18 @@
             <w:pPr>
               <w:spacing w:after="0" w:line="240" w:lineRule="auto"/>
               <w:rPr>
-                <w:rFonts w:ascii="Calibri" w:eastAsia="Times New Roman" w:hAnsi="Calibri" w:cs="Calibri"/>
-                <w:color w:val="000000"/>
-              </w:rPr>
-            </w:pPr>
-            <w:r>
-              <w:rPr>
-                <w:rFonts w:ascii="Calibri" w:eastAsia="Times New Roman" w:hAnsi="Calibri" w:cs="Calibri"/>
-                <w:color w:val="000000"/>
+                <w:rFonts w:ascii="Arial" w:eastAsia="Times New Roman" w:hAnsi="Arial" w:cs="Arial"/>
+                <w:color w:val="000000"/>
+                <w:sz w:val="24"/>
+                <w:szCs w:val="24"/>
+              </w:rPr>
+            </w:pPr>
+            <w:r>
+              <w:rPr>
+                <w:rFonts w:ascii="Arial" w:eastAsia="Times New Roman" w:hAnsi="Arial" w:cs="Arial"/>
+                <w:color w:val="000000"/>
+                <w:sz w:val="24"/>
+                <w:szCs w:val="24"/>
               </w:rPr>
               <w:t> </w:t>
             </w:r>
@@ -3021,17 +3860,32 @@
             <w:pPr>
               <w:spacing w:after="0" w:line="240" w:lineRule="auto"/>
               <w:rPr>
-                <w:rFonts w:ascii="Calibri" w:eastAsia="Times New Roman" w:hAnsi="Calibri" w:cs="Calibri"/>
-                <w:color w:val="000000"/>
-              </w:rPr>
-            </w:pPr>
-            <w:r>
-              <w:rPr>
-                <w:rFonts w:ascii="Calibri" w:eastAsia="Times New Roman" w:hAnsi="Calibri" w:cs="Calibri"/>
-                <w:color w:val="000000"/>
-              </w:rPr>
-              <w:t>Get all comments for the post with the search critiria</w:t>
-            </w:r>
+                <w:rFonts w:ascii="Arial" w:eastAsia="Times New Roman" w:hAnsi="Arial" w:cs="Arial"/>
+                <w:color w:val="000000"/>
+                <w:sz w:val="24"/>
+                <w:szCs w:val="24"/>
+              </w:rPr>
+            </w:pPr>
+            <w:r>
+              <w:rPr>
+                <w:rFonts w:ascii="Arial" w:eastAsia="Times New Roman" w:hAnsi="Arial" w:cs="Arial"/>
+                <w:color w:val="000000"/>
+                <w:sz w:val="24"/>
+                <w:szCs w:val="24"/>
+              </w:rPr>
+              <w:t xml:space="preserve">Get all comments for the post with the search </w:t>
+            </w:r>
+            <w:proofErr w:type="spellStart"/>
+            <w:r>
+              <w:rPr>
+                <w:rFonts w:ascii="Arial" w:eastAsia="Times New Roman" w:hAnsi="Arial" w:cs="Arial"/>
+                <w:color w:val="000000"/>
+                <w:sz w:val="24"/>
+                <w:szCs w:val="24"/>
+              </w:rPr>
+              <w:t>critiria</w:t>
+            </w:r>
+            <w:proofErr w:type="spellEnd"/>
           </w:p>
         </w:tc>
         <w:tc>
@@ -3052,14 +3906,18 @@
             <w:pPr>
               <w:spacing w:after="0" w:line="240" w:lineRule="auto"/>
               <w:rPr>
-                <w:rFonts w:ascii="Calibri" w:eastAsia="Times New Roman" w:hAnsi="Calibri" w:cs="Calibri"/>
-                <w:color w:val="000000"/>
-              </w:rPr>
-            </w:pPr>
-            <w:r>
-              <w:rPr>
-                <w:rFonts w:ascii="Calibri" w:eastAsia="Times New Roman" w:hAnsi="Calibri" w:cs="Calibri"/>
-                <w:color w:val="000000"/>
+                <w:rFonts w:ascii="Arial" w:eastAsia="Times New Roman" w:hAnsi="Arial" w:cs="Arial"/>
+                <w:color w:val="000000"/>
+                <w:sz w:val="24"/>
+                <w:szCs w:val="24"/>
+              </w:rPr>
+            </w:pPr>
+            <w:r>
+              <w:rPr>
+                <w:rFonts w:ascii="Arial" w:eastAsia="Times New Roman" w:hAnsi="Arial" w:cs="Arial"/>
+                <w:color w:val="000000"/>
+                <w:sz w:val="24"/>
+                <w:szCs w:val="24"/>
               </w:rPr>
               <w:t>GET</w:t>
             </w:r>
@@ -3082,14 +3940,18 @@
             <w:pPr>
               <w:spacing w:after="0" w:line="240" w:lineRule="auto"/>
               <w:rPr>
-                <w:rFonts w:ascii="Calibri" w:eastAsia="Times New Roman" w:hAnsi="Calibri" w:cs="Calibri"/>
-                <w:color w:val="000000"/>
-              </w:rPr>
-            </w:pPr>
-            <w:r>
-              <w:rPr>
-                <w:rFonts w:ascii="Calibri" w:eastAsia="Times New Roman" w:hAnsi="Calibri" w:cs="Calibri"/>
-                <w:color w:val="000000"/>
+                <w:rFonts w:ascii="Arial" w:eastAsia="Times New Roman" w:hAnsi="Arial" w:cs="Arial"/>
+                <w:color w:val="000000"/>
+                <w:sz w:val="24"/>
+                <w:szCs w:val="24"/>
+              </w:rPr>
+            </w:pPr>
+            <w:r>
+              <w:rPr>
+                <w:rFonts w:ascii="Arial" w:eastAsia="Times New Roman" w:hAnsi="Arial" w:cs="Arial"/>
+                <w:color w:val="000000"/>
+                <w:sz w:val="24"/>
+                <w:szCs w:val="24"/>
               </w:rPr>
               <w:t>http://127.0.0.1:8000/posts/&lt;postid&gt;/comments/?search=&lt;searchvalue</w:t>
             </w:r>
@@ -3118,14 +3980,18 @@
             <w:pPr>
               <w:spacing w:after="0" w:line="240" w:lineRule="auto"/>
               <w:rPr>
-                <w:rFonts w:ascii="Calibri" w:eastAsia="Times New Roman" w:hAnsi="Calibri" w:cs="Calibri"/>
-                <w:color w:val="000000"/>
-              </w:rPr>
-            </w:pPr>
-            <w:r>
-              <w:rPr>
-                <w:rFonts w:ascii="Calibri" w:eastAsia="Times New Roman" w:hAnsi="Calibri" w:cs="Calibri"/>
-                <w:color w:val="000000"/>
+                <w:rFonts w:ascii="Arial" w:eastAsia="Times New Roman" w:hAnsi="Arial" w:cs="Arial"/>
+                <w:color w:val="000000"/>
+                <w:sz w:val="24"/>
+                <w:szCs w:val="24"/>
+              </w:rPr>
+            </w:pPr>
+            <w:r>
+              <w:rPr>
+                <w:rFonts w:ascii="Arial" w:eastAsia="Times New Roman" w:hAnsi="Arial" w:cs="Arial"/>
+                <w:color w:val="000000"/>
+                <w:sz w:val="24"/>
+                <w:szCs w:val="24"/>
               </w:rPr>
               <w:t> </w:t>
             </w:r>
@@ -3148,14 +4014,18 @@
             <w:pPr>
               <w:spacing w:after="0" w:line="240" w:lineRule="auto"/>
               <w:rPr>
-                <w:rFonts w:ascii="Calibri" w:eastAsia="Times New Roman" w:hAnsi="Calibri" w:cs="Calibri"/>
-                <w:color w:val="000000"/>
-              </w:rPr>
-            </w:pPr>
-            <w:r>
-              <w:rPr>
-                <w:rFonts w:ascii="Calibri" w:eastAsia="Times New Roman" w:hAnsi="Calibri" w:cs="Calibri"/>
-                <w:color w:val="000000"/>
+                <w:rFonts w:ascii="Arial" w:eastAsia="Times New Roman" w:hAnsi="Arial" w:cs="Arial"/>
+                <w:color w:val="000000"/>
+                <w:sz w:val="24"/>
+                <w:szCs w:val="24"/>
+              </w:rPr>
+            </w:pPr>
+            <w:r>
+              <w:rPr>
+                <w:rFonts w:ascii="Arial" w:eastAsia="Times New Roman" w:hAnsi="Arial" w:cs="Arial"/>
+                <w:color w:val="000000"/>
+                <w:sz w:val="24"/>
+                <w:szCs w:val="24"/>
               </w:rPr>
               <w:t> </w:t>
             </w:r>
@@ -3179,14 +4049,18 @@
             <w:pPr>
               <w:spacing w:after="0" w:line="240" w:lineRule="auto"/>
               <w:rPr>
-                <w:rFonts w:ascii="Calibri" w:eastAsia="Times New Roman" w:hAnsi="Calibri" w:cs="Calibri"/>
-                <w:color w:val="000000"/>
-              </w:rPr>
-            </w:pPr>
-            <w:r>
-              <w:rPr>
-                <w:rFonts w:ascii="Calibri" w:eastAsia="Times New Roman" w:hAnsi="Calibri" w:cs="Calibri"/>
-                <w:color w:val="000000"/>
+                <w:rFonts w:ascii="Arial" w:eastAsia="Times New Roman" w:hAnsi="Arial" w:cs="Arial"/>
+                <w:color w:val="000000"/>
+                <w:sz w:val="24"/>
+                <w:szCs w:val="24"/>
+              </w:rPr>
+            </w:pPr>
+            <w:r>
+              <w:rPr>
+                <w:rFonts w:ascii="Arial" w:eastAsia="Times New Roman" w:hAnsi="Arial" w:cs="Arial"/>
+                <w:color w:val="000000"/>
+                <w:sz w:val="24"/>
+                <w:szCs w:val="24"/>
               </w:rPr>
               <w:t> </w:t>
             </w:r>
@@ -3209,14 +4083,18 @@
             <w:pPr>
               <w:spacing w:after="0" w:line="240" w:lineRule="auto"/>
               <w:rPr>
-                <w:rFonts w:ascii="Calibri" w:eastAsia="Times New Roman" w:hAnsi="Calibri" w:cs="Calibri"/>
-                <w:color w:val="000000"/>
-              </w:rPr>
-            </w:pPr>
-            <w:r>
-              <w:rPr>
-                <w:rFonts w:ascii="Calibri" w:eastAsia="Times New Roman" w:hAnsi="Calibri" w:cs="Calibri"/>
-                <w:color w:val="000000"/>
+                <w:rFonts w:ascii="Arial" w:eastAsia="Times New Roman" w:hAnsi="Arial" w:cs="Arial"/>
+                <w:color w:val="000000"/>
+                <w:sz w:val="24"/>
+                <w:szCs w:val="24"/>
+              </w:rPr>
+            </w:pPr>
+            <w:r>
+              <w:rPr>
+                <w:rFonts w:ascii="Arial" w:eastAsia="Times New Roman" w:hAnsi="Arial" w:cs="Arial"/>
+                <w:color w:val="000000"/>
+                <w:sz w:val="24"/>
+                <w:szCs w:val="24"/>
               </w:rPr>
               <w:t> </w:t>
             </w:r>
@@ -3245,14 +4123,18 @@
             <w:pPr>
               <w:spacing w:after="0" w:line="240" w:lineRule="auto"/>
               <w:rPr>
-                <w:rFonts w:ascii="Calibri" w:eastAsia="Times New Roman" w:hAnsi="Calibri" w:cs="Calibri"/>
-                <w:color w:val="000000"/>
-              </w:rPr>
-            </w:pPr>
-            <w:r>
-              <w:rPr>
-                <w:rFonts w:ascii="Calibri" w:eastAsia="Times New Roman" w:hAnsi="Calibri" w:cs="Calibri"/>
-                <w:color w:val="000000"/>
+                <w:rFonts w:ascii="Arial" w:eastAsia="Times New Roman" w:hAnsi="Arial" w:cs="Arial"/>
+                <w:color w:val="000000"/>
+                <w:sz w:val="24"/>
+                <w:szCs w:val="24"/>
+              </w:rPr>
+            </w:pPr>
+            <w:r>
+              <w:rPr>
+                <w:rFonts w:ascii="Arial" w:eastAsia="Times New Roman" w:hAnsi="Arial" w:cs="Arial"/>
+                <w:color w:val="000000"/>
+                <w:sz w:val="24"/>
+                <w:szCs w:val="24"/>
               </w:rPr>
               <w:t>Search All</w:t>
             </w:r>
@@ -3275,14 +4157,18 @@
             <w:pPr>
               <w:spacing w:after="0" w:line="240" w:lineRule="auto"/>
               <w:rPr>
-                <w:rFonts w:ascii="Calibri" w:eastAsia="Times New Roman" w:hAnsi="Calibri" w:cs="Calibri"/>
-                <w:color w:val="000000"/>
-              </w:rPr>
-            </w:pPr>
-            <w:r>
-              <w:rPr>
-                <w:rFonts w:ascii="Calibri" w:eastAsia="Times New Roman" w:hAnsi="Calibri" w:cs="Calibri"/>
-                <w:color w:val="000000"/>
+                <w:rFonts w:ascii="Arial" w:eastAsia="Times New Roman" w:hAnsi="Arial" w:cs="Arial"/>
+                <w:color w:val="000000"/>
+                <w:sz w:val="24"/>
+                <w:szCs w:val="24"/>
+              </w:rPr>
+            </w:pPr>
+            <w:r>
+              <w:rPr>
+                <w:rFonts w:ascii="Arial" w:eastAsia="Times New Roman" w:hAnsi="Arial" w:cs="Arial"/>
+                <w:color w:val="000000"/>
+                <w:sz w:val="24"/>
+                <w:szCs w:val="24"/>
               </w:rPr>
               <w:t>Search all the models with the specific search value where the current user has access</w:t>
             </w:r>
@@ -3306,14 +4192,18 @@
             <w:pPr>
               <w:spacing w:after="0" w:line="240" w:lineRule="auto"/>
               <w:rPr>
-                <w:rFonts w:ascii="Calibri" w:eastAsia="Times New Roman" w:hAnsi="Calibri" w:cs="Calibri"/>
-                <w:color w:val="000000"/>
-              </w:rPr>
-            </w:pPr>
-            <w:r>
-              <w:rPr>
-                <w:rFonts w:ascii="Calibri" w:eastAsia="Times New Roman" w:hAnsi="Calibri" w:cs="Calibri"/>
-                <w:color w:val="000000"/>
+                <w:rFonts w:ascii="Arial" w:eastAsia="Times New Roman" w:hAnsi="Arial" w:cs="Arial"/>
+                <w:color w:val="000000"/>
+                <w:sz w:val="24"/>
+                <w:szCs w:val="24"/>
+              </w:rPr>
+            </w:pPr>
+            <w:r>
+              <w:rPr>
+                <w:rFonts w:ascii="Arial" w:eastAsia="Times New Roman" w:hAnsi="Arial" w:cs="Arial"/>
+                <w:color w:val="000000"/>
+                <w:sz w:val="24"/>
+                <w:szCs w:val="24"/>
               </w:rPr>
               <w:t>GET</w:t>
             </w:r>
@@ -3336,14 +4226,18 @@
             <w:pPr>
               <w:spacing w:after="0" w:line="240" w:lineRule="auto"/>
               <w:rPr>
-                <w:rFonts w:ascii="Calibri" w:eastAsia="Times New Roman" w:hAnsi="Calibri" w:cs="Calibri"/>
-                <w:color w:val="000000"/>
-              </w:rPr>
-            </w:pPr>
-            <w:r>
-              <w:rPr>
-                <w:rFonts w:ascii="Calibri" w:eastAsia="Times New Roman" w:hAnsi="Calibri" w:cs="Calibri"/>
-                <w:color w:val="000000"/>
+                <w:rFonts w:ascii="Arial" w:eastAsia="Times New Roman" w:hAnsi="Arial" w:cs="Arial"/>
+                <w:color w:val="000000"/>
+                <w:sz w:val="24"/>
+                <w:szCs w:val="24"/>
+              </w:rPr>
+            </w:pPr>
+            <w:r>
+              <w:rPr>
+                <w:rFonts w:ascii="Arial" w:eastAsia="Times New Roman" w:hAnsi="Arial" w:cs="Arial"/>
+                <w:color w:val="000000"/>
+                <w:sz w:val="24"/>
+                <w:szCs w:val="24"/>
               </w:rPr>
               <w:t>http://127.0.0.1:8000/users-posts/?search=&lt;searchvalue&gt;</w:t>
             </w:r>
@@ -3351,8 +4245,524 @@
         </w:tc>
       </w:tr>
     </w:tbl>
-    <w:p/>
-    <w:p/>
+    <w:p>
+      <w:pPr>
+        <w:rPr>
+          <w:rFonts w:ascii="Arial" w:hAnsi="Arial" w:cs="Arial"/>
+          <w:sz w:val="24"/>
+          <w:szCs w:val="24"/>
+        </w:rPr>
+      </w:pPr>
+    </w:p>
+    <w:p>
+      <w:pPr>
+        <w:rPr>
+          <w:rFonts w:ascii="Arial" w:hAnsi="Arial" w:cs="Arial"/>
+          <w:sz w:val="24"/>
+          <w:szCs w:val="24"/>
+        </w:rPr>
+      </w:pPr>
+    </w:p>
+    <w:p>
+      <w:pPr>
+        <w:pStyle w:val="ListParagraph"/>
+      </w:pPr>
+    </w:p>
+    <w:p>
+      <w:pPr>
+        <w:pStyle w:val="ListParagraph"/>
+      </w:pPr>
+    </w:p>
+    <w:p>
+      <w:pPr>
+        <w:pStyle w:val="Heading1"/>
+      </w:pPr>
+      <w:r>
+        <w:t>Navigation for testing the API’s</w:t>
+      </w:r>
+    </w:p>
+    <w:p>
+      <w:pPr>
+        <w:pStyle w:val="ListParagraph"/>
+      </w:pPr>
+    </w:p>
+    <w:p>
+      <w:pPr>
+        <w:pStyle w:val="ListParagraph"/>
+        <w:rPr>
+          <w:rFonts w:ascii="Arial" w:eastAsia="Times New Roman" w:hAnsi="Arial" w:cs="Arial"/>
+          <w:color w:val="000000"/>
+          <w:sz w:val="24"/>
+          <w:szCs w:val="24"/>
+        </w:rPr>
+      </w:pPr>
+      <w:r>
+        <w:rPr>
+          <w:rFonts w:ascii="Arial" w:eastAsia="Times New Roman" w:hAnsi="Arial" w:cs="Arial"/>
+          <w:color w:val="000000"/>
+          <w:sz w:val="24"/>
+          <w:szCs w:val="24"/>
+        </w:rPr>
+        <w:t>Once the development server is started you can login to the application using the URL below.</w:t>
+      </w:r>
+    </w:p>
+    <w:p>
+      <w:pPr>
+        <w:pStyle w:val="ListParagraph"/>
+        <w:rPr>
+          <w:rFonts w:ascii="Arial" w:eastAsia="Times New Roman" w:hAnsi="Arial" w:cs="Arial"/>
+          <w:color w:val="000000"/>
+          <w:sz w:val="24"/>
+          <w:szCs w:val="24"/>
+        </w:rPr>
+      </w:pPr>
+      <w:r>
+        <w:rPr>
+          <w:rFonts w:ascii="Arial" w:eastAsia="Times New Roman" w:hAnsi="Arial" w:cs="Arial"/>
+          <w:color w:val="000000"/>
+          <w:sz w:val="24"/>
+          <w:szCs w:val="24"/>
+        </w:rPr>
+        <w:t xml:space="preserve">Login to the application using </w:t>
+      </w:r>
+    </w:p>
+    <w:p>
+      <w:pPr>
+        <w:pStyle w:val="ListParagraph"/>
+        <w:rPr>
+          <w:rFonts w:ascii="Arial" w:eastAsia="Times New Roman" w:hAnsi="Arial" w:cs="Arial"/>
+          <w:color w:val="000000"/>
+          <w:sz w:val="24"/>
+          <w:szCs w:val="24"/>
+        </w:rPr>
+      </w:pPr>
+      <w:r>
+        <w:rPr>
+          <w:rFonts w:ascii="Arial" w:eastAsia="Times New Roman" w:hAnsi="Arial" w:cs="Arial"/>
+          <w:color w:val="000000"/>
+          <w:sz w:val="24"/>
+          <w:szCs w:val="24"/>
+        </w:rPr>
+        <w:t>http://127.0.0.1:8000/api-auth/login/?next=/users/</w:t>
+      </w:r>
+    </w:p>
+    <w:p>
+      <w:pPr>
+        <w:pStyle w:val="ListParagraph"/>
+        <w:rPr>
+          <w:rFonts w:ascii="Arial" w:eastAsia="Times New Roman" w:hAnsi="Arial" w:cs="Arial"/>
+          <w:color w:val="000000"/>
+          <w:sz w:val="24"/>
+          <w:szCs w:val="24"/>
+        </w:rPr>
+      </w:pPr>
+    </w:p>
+    <w:p>
+      <w:pPr>
+        <w:pStyle w:val="ListParagraph"/>
+        <w:rPr>
+          <w:rFonts w:ascii="Arial" w:eastAsia="Times New Roman" w:hAnsi="Arial" w:cs="Arial"/>
+          <w:color w:val="000000"/>
+          <w:sz w:val="24"/>
+          <w:szCs w:val="24"/>
+        </w:rPr>
+      </w:pPr>
+    </w:p>
+    <w:p>
+      <w:pPr>
+        <w:pStyle w:val="ListParagraph"/>
+        <w:rPr>
+          <w:rFonts w:ascii="Arial" w:eastAsia="Times New Roman" w:hAnsi="Arial" w:cs="Arial"/>
+          <w:color w:val="000000"/>
+          <w:sz w:val="24"/>
+          <w:szCs w:val="24"/>
+        </w:rPr>
+      </w:pPr>
+      <w:r>
+        <w:rPr>
+          <w:rFonts w:ascii="Arial" w:eastAsia="Times New Roman" w:hAnsi="Arial" w:cs="Arial"/>
+          <w:color w:val="000000"/>
+          <w:sz w:val="24"/>
+          <w:szCs w:val="24"/>
+        </w:rPr>
+        <w:drawing>
+          <wp:inline distT="0" distB="0" distL="0" distR="0" wp14:anchorId="0397FFDF" wp14:editId="793FC947">
+            <wp:extent cx="5943600" cy="2188845"/>
+            <wp:effectExtent l="0" t="0" r="0" b="1905"/>
+            <wp:docPr id="12" name="Picture 12"/>
+            <wp:cNvGraphicFramePr>
+              <a:graphicFrameLocks xmlns:a="http://schemas.openxmlformats.org/drawingml/2006/main" noChangeAspect="1"/>
+            </wp:cNvGraphicFramePr>
+            <a:graphic xmlns:a="http://schemas.openxmlformats.org/drawingml/2006/main">
+              <a:graphicData uri="http://schemas.openxmlformats.org/drawingml/2006/picture">
+                <pic:pic xmlns:pic="http://schemas.openxmlformats.org/drawingml/2006/picture">
+                  <pic:nvPicPr>
+                    <pic:cNvPr id="1" name=""/>
+                    <pic:cNvPicPr/>
+                  </pic:nvPicPr>
+                  <pic:blipFill>
+                    <a:blip r:embed="rId18"/>
+                    <a:stretch>
+                      <a:fillRect/>
+                    </a:stretch>
+                  </pic:blipFill>
+                  <pic:spPr>
+                    <a:xfrm>
+                      <a:off x="0" y="0"/>
+                      <a:ext cx="5943600" cy="2188845"/>
+                    </a:xfrm>
+                    <a:prstGeom prst="rect">
+                      <a:avLst/>
+                    </a:prstGeom>
+                  </pic:spPr>
+                </pic:pic>
+              </a:graphicData>
+            </a:graphic>
+          </wp:inline>
+        </w:drawing>
+      </w:r>
+    </w:p>
+    <w:p>
+      <w:pPr>
+        <w:pStyle w:val="ListParagraph"/>
+        <w:rPr>
+          <w:rFonts w:ascii="Arial" w:eastAsia="Times New Roman" w:hAnsi="Arial" w:cs="Arial"/>
+          <w:color w:val="000000"/>
+          <w:sz w:val="24"/>
+          <w:szCs w:val="24"/>
+        </w:rPr>
+      </w:pPr>
+    </w:p>
+    <w:p>
+      <w:pPr>
+        <w:pStyle w:val="ListParagraph"/>
+        <w:rPr>
+          <w:rFonts w:ascii="Arial" w:eastAsia="Times New Roman" w:hAnsi="Arial" w:cs="Arial"/>
+          <w:color w:val="000000"/>
+          <w:sz w:val="24"/>
+          <w:szCs w:val="24"/>
+        </w:rPr>
+      </w:pPr>
+    </w:p>
+    <w:p>
+      <w:pPr>
+        <w:pStyle w:val="ListParagraph"/>
+        <w:rPr>
+          <w:rFonts w:ascii="Arial" w:eastAsia="Times New Roman" w:hAnsi="Arial" w:cs="Arial"/>
+          <w:color w:val="000000"/>
+          <w:sz w:val="24"/>
+          <w:szCs w:val="24"/>
+        </w:rPr>
+      </w:pPr>
+    </w:p>
+    <w:p>
+      <w:pPr>
+        <w:pStyle w:val="ListParagraph"/>
+        <w:rPr>
+          <w:rFonts w:ascii="Arial" w:eastAsia="Times New Roman" w:hAnsi="Arial" w:cs="Arial"/>
+          <w:color w:val="000000"/>
+          <w:sz w:val="24"/>
+          <w:szCs w:val="24"/>
+        </w:rPr>
+      </w:pPr>
+      <w:r>
+        <w:rPr>
+          <w:rFonts w:ascii="Arial" w:eastAsia="Times New Roman" w:hAnsi="Arial" w:cs="Arial"/>
+          <w:color w:val="000000"/>
+          <w:sz w:val="24"/>
+          <w:szCs w:val="24"/>
+        </w:rPr>
+        <w:t>Sample screen shot of user request</w:t>
+      </w:r>
+    </w:p>
+    <w:p>
+      <w:pPr>
+        <w:pStyle w:val="ListParagraph"/>
+        <w:rPr>
+          <w:rFonts w:ascii="Arial" w:eastAsia="Times New Roman" w:hAnsi="Arial" w:cs="Arial"/>
+          <w:color w:val="000000"/>
+          <w:sz w:val="24"/>
+          <w:szCs w:val="24"/>
+        </w:rPr>
+      </w:pPr>
+    </w:p>
+    <w:p>
+      <w:pPr>
+        <w:pStyle w:val="ListParagraph"/>
+        <w:rPr>
+          <w:rFonts w:ascii="Arial" w:eastAsia="Times New Roman" w:hAnsi="Arial" w:cs="Arial"/>
+          <w:color w:val="000000"/>
+          <w:sz w:val="24"/>
+          <w:szCs w:val="24"/>
+        </w:rPr>
+      </w:pPr>
+      <w:r>
+        <w:rPr>
+          <w:rFonts w:ascii="Arial" w:eastAsia="Times New Roman" w:hAnsi="Arial" w:cs="Arial"/>
+          <w:color w:val="000000"/>
+          <w:sz w:val="24"/>
+          <w:szCs w:val="24"/>
+        </w:rPr>
+        <w:drawing>
+          <wp:inline distT="0" distB="0" distL="0" distR="0" wp14:anchorId="1F199CA2" wp14:editId="349AC5CC">
+            <wp:extent cx="5943600" cy="2739390"/>
+            <wp:effectExtent l="0" t="0" r="0" b="3810"/>
+            <wp:docPr id="13" name="Picture 13"/>
+            <wp:cNvGraphicFramePr>
+              <a:graphicFrameLocks xmlns:a="http://schemas.openxmlformats.org/drawingml/2006/main" noChangeAspect="1"/>
+            </wp:cNvGraphicFramePr>
+            <a:graphic xmlns:a="http://schemas.openxmlformats.org/drawingml/2006/main">
+              <a:graphicData uri="http://schemas.openxmlformats.org/drawingml/2006/picture">
+                <pic:pic xmlns:pic="http://schemas.openxmlformats.org/drawingml/2006/picture">
+                  <pic:nvPicPr>
+                    <pic:cNvPr id="1" name=""/>
+                    <pic:cNvPicPr/>
+                  </pic:nvPicPr>
+                  <pic:blipFill>
+                    <a:blip r:embed="rId19"/>
+                    <a:stretch>
+                      <a:fillRect/>
+                    </a:stretch>
+                  </pic:blipFill>
+                  <pic:spPr>
+                    <a:xfrm>
+                      <a:off x="0" y="0"/>
+                      <a:ext cx="5943600" cy="2739390"/>
+                    </a:xfrm>
+                    <a:prstGeom prst="rect">
+                      <a:avLst/>
+                    </a:prstGeom>
+                  </pic:spPr>
+                </pic:pic>
+              </a:graphicData>
+            </a:graphic>
+          </wp:inline>
+        </w:drawing>
+      </w:r>
+    </w:p>
+    <w:p>
+      <w:pPr>
+        <w:pStyle w:val="ListParagraph"/>
+        <w:rPr>
+          <w:rFonts w:ascii="Arial" w:eastAsia="Times New Roman" w:hAnsi="Arial" w:cs="Arial"/>
+          <w:color w:val="000000"/>
+          <w:sz w:val="24"/>
+          <w:szCs w:val="24"/>
+        </w:rPr>
+      </w:pPr>
+    </w:p>
+    <w:p>
+      <w:pPr>
+        <w:pStyle w:val="ListParagraph"/>
+        <w:rPr>
+          <w:rFonts w:ascii="Arial" w:eastAsia="Times New Roman" w:hAnsi="Arial" w:cs="Arial"/>
+          <w:color w:val="000000"/>
+          <w:sz w:val="24"/>
+          <w:szCs w:val="24"/>
+        </w:rPr>
+      </w:pPr>
+    </w:p>
+    <w:p>
+      <w:pPr>
+        <w:pStyle w:val="ListParagraph"/>
+        <w:rPr>
+          <w:rFonts w:ascii="Arial" w:eastAsia="Times New Roman" w:hAnsi="Arial" w:cs="Arial"/>
+          <w:color w:val="000000"/>
+          <w:sz w:val="24"/>
+          <w:szCs w:val="24"/>
+        </w:rPr>
+      </w:pPr>
+      <w:r>
+        <w:rPr>
+          <w:rFonts w:ascii="Arial" w:eastAsia="Times New Roman" w:hAnsi="Arial" w:cs="Arial"/>
+          <w:color w:val="000000"/>
+          <w:sz w:val="24"/>
+          <w:szCs w:val="24"/>
+        </w:rPr>
+        <w:t xml:space="preserve">Every GET request will display the option to POST a new document depending on the access. The POST request has both the Raw data format and HTML format. </w:t>
+      </w:r>
+    </w:p>
+    <w:p>
+      <w:pPr>
+        <w:pStyle w:val="ListParagraph"/>
+        <w:rPr>
+          <w:rFonts w:ascii="Arial" w:eastAsia="Times New Roman" w:hAnsi="Arial" w:cs="Arial"/>
+          <w:color w:val="000000"/>
+          <w:sz w:val="24"/>
+          <w:szCs w:val="24"/>
+        </w:rPr>
+      </w:pPr>
+    </w:p>
+    <w:p>
+      <w:pPr>
+        <w:pStyle w:val="ListParagraph"/>
+        <w:rPr>
+          <w:rFonts w:ascii="Arial" w:eastAsia="Times New Roman" w:hAnsi="Arial" w:cs="Arial"/>
+          <w:color w:val="000000"/>
+          <w:sz w:val="24"/>
+          <w:szCs w:val="24"/>
+        </w:rPr>
+      </w:pPr>
+      <w:r>
+        <w:rPr>
+          <w:rFonts w:ascii="Arial" w:eastAsia="Times New Roman" w:hAnsi="Arial" w:cs="Arial"/>
+          <w:color w:val="000000"/>
+          <w:sz w:val="24"/>
+          <w:szCs w:val="24"/>
+        </w:rPr>
+        <w:t xml:space="preserve">Below is the screen shot for a user creation. </w:t>
+      </w:r>
+    </w:p>
+    <w:p>
+      <w:pPr>
+        <w:pStyle w:val="ListParagraph"/>
+        <w:rPr>
+          <w:rFonts w:ascii="Arial" w:eastAsia="Times New Roman" w:hAnsi="Arial" w:cs="Arial"/>
+          <w:color w:val="000000"/>
+          <w:sz w:val="24"/>
+          <w:szCs w:val="24"/>
+        </w:rPr>
+      </w:pPr>
+    </w:p>
+    <w:p>
+      <w:pPr>
+        <w:pStyle w:val="ListParagraph"/>
+        <w:rPr>
+          <w:rFonts w:ascii="Arial" w:eastAsia="Times New Roman" w:hAnsi="Arial" w:cs="Arial"/>
+          <w:color w:val="000000"/>
+          <w:sz w:val="24"/>
+          <w:szCs w:val="24"/>
+        </w:rPr>
+      </w:pPr>
+      <w:r>
+        <w:rPr>
+          <w:rFonts w:ascii="Arial" w:eastAsia="Times New Roman" w:hAnsi="Arial" w:cs="Arial"/>
+          <w:color w:val="000000"/>
+          <w:sz w:val="24"/>
+          <w:szCs w:val="24"/>
+        </w:rPr>
+        <w:drawing>
+          <wp:inline distT="0" distB="0" distL="0" distR="0" wp14:anchorId="30A2FFDF" wp14:editId="783EE2E7">
+            <wp:extent cx="8478982" cy="4037481"/>
+            <wp:effectExtent l="0" t="0" r="0" b="1270"/>
+            <wp:docPr id="14" name="Picture 14"/>
+            <wp:cNvGraphicFramePr>
+              <a:graphicFrameLocks xmlns:a="http://schemas.openxmlformats.org/drawingml/2006/main" noChangeAspect="1"/>
+            </wp:cNvGraphicFramePr>
+            <a:graphic xmlns:a="http://schemas.openxmlformats.org/drawingml/2006/main">
+              <a:graphicData uri="http://schemas.openxmlformats.org/drawingml/2006/picture">
+                <pic:pic xmlns:pic="http://schemas.openxmlformats.org/drawingml/2006/picture">
+                  <pic:nvPicPr>
+                    <pic:cNvPr id="1" name=""/>
+                    <pic:cNvPicPr/>
+                  </pic:nvPicPr>
+                  <pic:blipFill>
+                    <a:blip r:embed="rId20"/>
+                    <a:stretch>
+                      <a:fillRect/>
+                    </a:stretch>
+                  </pic:blipFill>
+                  <pic:spPr>
+                    <a:xfrm>
+                      <a:off x="0" y="0"/>
+                      <a:ext cx="8506060" cy="4050375"/>
+                    </a:xfrm>
+                    <a:prstGeom prst="rect">
+                      <a:avLst/>
+                    </a:prstGeom>
+                  </pic:spPr>
+                </pic:pic>
+              </a:graphicData>
+            </a:graphic>
+          </wp:inline>
+        </w:drawing>
+      </w:r>
+      <w:bookmarkStart w:id="0" w:name="_GoBack"/>
+      <w:bookmarkEnd w:id="0"/>
+    </w:p>
+    <w:p>
+      <w:pPr>
+        <w:pStyle w:val="ListParagraph"/>
+        <w:rPr>
+          <w:rFonts w:ascii="Arial" w:eastAsia="Times New Roman" w:hAnsi="Arial" w:cs="Arial"/>
+          <w:color w:val="000000"/>
+          <w:sz w:val="24"/>
+          <w:szCs w:val="24"/>
+        </w:rPr>
+      </w:pPr>
+    </w:p>
+    <w:p>
+      <w:pPr>
+        <w:pStyle w:val="ListParagraph"/>
+        <w:rPr>
+          <w:rFonts w:ascii="Arial" w:eastAsia="Times New Roman" w:hAnsi="Arial" w:cs="Arial"/>
+          <w:color w:val="000000"/>
+          <w:sz w:val="24"/>
+          <w:szCs w:val="24"/>
+        </w:rPr>
+      </w:pPr>
+      <w:r>
+        <w:rPr>
+          <w:noProof/>
+        </w:rPr>
+        <w:drawing>
+          <wp:inline distT="0" distB="0" distL="0" distR="0" wp14:anchorId="53DDC6D7" wp14:editId="0883E4FA">
+            <wp:extent cx="8549236" cy="4583875"/>
+            <wp:effectExtent l="0" t="0" r="4445" b="7620"/>
+            <wp:docPr id="2" name="Picture 2"/>
+            <wp:cNvGraphicFramePr>
+              <a:graphicFrameLocks xmlns:a="http://schemas.openxmlformats.org/drawingml/2006/main" noChangeAspect="1"/>
+            </wp:cNvGraphicFramePr>
+            <a:graphic xmlns:a="http://schemas.openxmlformats.org/drawingml/2006/main">
+              <a:graphicData uri="http://schemas.openxmlformats.org/drawingml/2006/picture">
+                <pic:pic xmlns:pic="http://schemas.openxmlformats.org/drawingml/2006/picture">
+                  <pic:nvPicPr>
+                    <pic:cNvPr id="1" name=""/>
+                    <pic:cNvPicPr/>
+                  </pic:nvPicPr>
+                  <pic:blipFill>
+                    <a:blip r:embed="rId21"/>
+                    <a:stretch>
+                      <a:fillRect/>
+                    </a:stretch>
+                  </pic:blipFill>
+                  <pic:spPr>
+                    <a:xfrm>
+                      <a:off x="0" y="0"/>
+                      <a:ext cx="8552592" cy="4585674"/>
+                    </a:xfrm>
+                    <a:prstGeom prst="rect">
+                      <a:avLst/>
+                    </a:prstGeom>
+                  </pic:spPr>
+                </pic:pic>
+              </a:graphicData>
+            </a:graphic>
+          </wp:inline>
+        </w:drawing>
+      </w:r>
+    </w:p>
+    <w:p>
+      <w:pPr>
+        <w:pStyle w:val="ListParagraph"/>
+        <w:rPr>
+          <w:rFonts w:ascii="Arial" w:eastAsia="Times New Roman" w:hAnsi="Arial" w:cs="Arial"/>
+          <w:color w:val="000000"/>
+          <w:sz w:val="24"/>
+          <w:szCs w:val="24"/>
+        </w:rPr>
+      </w:pPr>
+    </w:p>
+    <w:p>
+      <w:pPr>
+        <w:rPr>
+          <w:rFonts w:ascii="Arial" w:eastAsia="Times New Roman" w:hAnsi="Arial" w:cs="Arial"/>
+          <w:color w:val="000000"/>
+          <w:sz w:val="24"/>
+          <w:szCs w:val="24"/>
+        </w:rPr>
+      </w:pPr>
+    </w:p>
     <w:sectPr>
       <w:pgSz w:w="12240" w:h="15840"/>
       <w:pgMar w:top="1440" w:right="1440" w:bottom="1440" w:left="1440" w:header="720" w:footer="720" w:gutter="0"/>
@@ -3996,6 +5406,36 @@
       <w:szCs w:val="26"/>
     </w:rPr>
   </w:style>
+  <w:style w:type="paragraph" w:styleId="BalloonText">
+    <w:name w:val="Balloon Text"/>
+    <w:basedOn w:val="Normal"/>
+    <w:link w:val="BalloonTextChar"/>
+    <w:uiPriority w:val="99"/>
+    <w:semiHidden/>
+    <w:unhideWhenUsed/>
+    <w:rsid w:val="003435E5"/>
+    <w:pPr>
+      <w:spacing w:after="0" w:line="240" w:lineRule="auto"/>
+    </w:pPr>
+    <w:rPr>
+      <w:rFonts w:ascii="Segoe UI" w:hAnsi="Segoe UI" w:cs="Segoe UI"/>
+      <w:sz w:val="18"/>
+      <w:szCs w:val="18"/>
+    </w:rPr>
+  </w:style>
+  <w:style w:type="character" w:customStyle="1" w:styleId="BalloonTextChar">
+    <w:name w:val="Balloon Text Char"/>
+    <w:basedOn w:val="DefaultParagraphFont"/>
+    <w:link w:val="BalloonText"/>
+    <w:uiPriority w:val="99"/>
+    <w:semiHidden/>
+    <w:rsid w:val="003435E5"/>
+    <w:rPr>
+      <w:rFonts w:ascii="Segoe UI" w:hAnsi="Segoe UI" w:cs="Segoe UI"/>
+      <w:sz w:val="18"/>
+      <w:szCs w:val="18"/>
+    </w:rPr>
+  </w:style>
 </w:styles>
 </file>
 

</xml_diff>